<commit_message>
Added descriptions to Capability Statements, and main profile content.
</commit_message>
<xml_diff>
--- a/IHE_PCC_Suppl_ACDC_Rev1.0_PC_Feb 2020-rev1.0.docx
+++ b/IHE_PCC_Suppl_ACDC_Rev1.0_PC_Feb 2020-rev1.0.docx
@@ -8343,6 +8343,9 @@
         <w:t xml:space="preserve">The </w:t>
       </w:r>
       <w:r>
+        <w:t xml:space="preserve">IHE </w:t>
+      </w:r>
+      <w:r>
         <w:t>Assessment Curation and Data Collection (ACDC)</w:t>
       </w:r>
       <w:r>
@@ -9465,7 +9468,14 @@
           <w:b/>
           <w:i/>
         </w:rPr>
-        <w:t>X3</w:t>
+        <w:t>X</w:t>
+      </w:r>
+      <w:r>
+        <w:rPr>
+          <w:b/>
+          <w:i/>
+        </w:rPr>
+        <w:t>4</w:t>
       </w:r>
       <w:r>
         <w:rPr>
@@ -9801,7 +9811,7 @@
         <mc:AlternateContent>
           <mc:Choice Requires="wpc">
             <w:drawing>
-              <wp:inline distT="0" distB="0" distL="0" distR="0" wp14:anchorId="7A2D1C24" wp14:editId="71F1B470">
+              <wp:inline distT="0" distB="0" distL="0" distR="0" wp14:anchorId="7A2D1C24" wp14:editId="63D908A4">
                 <wp:extent cx="6116320" cy="2714625"/>
                 <wp:effectExtent l="0" t="0" r="0" b="0"/>
                 <wp:docPr id="188" name="Canvas 6"/>
@@ -9947,14 +9957,14 @@
                           </a:ln>
                           <a:extLst>
                             <a:ext uri="{909E8E84-426E-40dd-AFC4-6F175D3DCCD1}">
-                              <a14:hiddenFill xmlns="" xmlns:mo="http://schemas.microsoft.com/office/mac/office/2008/main" xmlns:mv="urn:schemas-microsoft-com:mac:vml" xmlns:o="urn:schemas-microsoft-com:office:office" xmlns:v="urn:schemas-microsoft-com:vml" xmlns:w10="urn:schemas-microsoft-com:office:word" xmlns:w="http://schemas.openxmlformats.org/wordprocessingml/2006/main" xmlns:a14="http://schemas.microsoft.com/office/drawing/2010/main">
+                              <a14:hiddenFill xmlns:a14="http://schemas.microsoft.com/office/drawing/2010/main" xmlns:w="http://schemas.openxmlformats.org/wordprocessingml/2006/main" xmlns:w10="urn:schemas-microsoft-com:office:word" xmlns:v="urn:schemas-microsoft-com:vml" xmlns:o="urn:schemas-microsoft-com:office:office" xmlns:mv="urn:schemas-microsoft-com:mac:vml" xmlns:mo="http://schemas.microsoft.com/office/mac/office/2008/main" xmlns="">
                                 <a:solidFill>
                                   <a:srgbClr val="FFFFFF"/>
                                 </a:solidFill>
                               </a14:hiddenFill>
                             </a:ext>
                             <a:ext uri="{91240B29-F687-4f45-9708-019B960494DF}">
-                              <a14:hiddenLine xmlns="" xmlns:mo="http://schemas.microsoft.com/office/mac/office/2008/main" xmlns:mv="urn:schemas-microsoft-com:mac:vml" xmlns:o="urn:schemas-microsoft-com:office:office" xmlns:v="urn:schemas-microsoft-com:vml" xmlns:w10="urn:schemas-microsoft-com:office:word" xmlns:w="http://schemas.openxmlformats.org/wordprocessingml/2006/main" xmlns:a14="http://schemas.microsoft.com/office/drawing/2010/main" w="9525">
+                              <a14:hiddenLine xmlns:a14="http://schemas.microsoft.com/office/drawing/2010/main" xmlns:w="http://schemas.openxmlformats.org/wordprocessingml/2006/main" xmlns:w10="urn:schemas-microsoft-com:office:word" xmlns:v="urn:schemas-microsoft-com:vml" xmlns:o="urn:schemas-microsoft-com:office:office" xmlns:mv="urn:schemas-microsoft-com:mac:vml" xmlns:mo="http://schemas.microsoft.com/office/mac/office/2008/main" xmlns="" w="9525">
                                 <a:solidFill>
                                   <a:srgbClr val="000000"/>
                                 </a:solidFill>
@@ -10106,7 +10116,7 @@
                           </a:ln>
                           <a:extLst>
                             <a:ext uri="{909E8E84-426E-40dd-AFC4-6F175D3DCCD1}">
-                              <a14:hiddenFill xmlns="" xmlns:mo="http://schemas.microsoft.com/office/mac/office/2008/main" xmlns:mv="urn:schemas-microsoft-com:mac:vml" xmlns:o="urn:schemas-microsoft-com:office:office" xmlns:v="urn:schemas-microsoft-com:vml" xmlns:w10="urn:schemas-microsoft-com:office:word" xmlns:w="http://schemas.openxmlformats.org/wordprocessingml/2006/main" xmlns:a14="http://schemas.microsoft.com/office/drawing/2010/main">
+                              <a14:hiddenFill xmlns:a14="http://schemas.microsoft.com/office/drawing/2010/main" xmlns:w="http://schemas.openxmlformats.org/wordprocessingml/2006/main" xmlns:w10="urn:schemas-microsoft-com:office:word" xmlns:v="urn:schemas-microsoft-com:vml" xmlns:o="urn:schemas-microsoft-com:office:office" xmlns:mv="urn:schemas-microsoft-com:mac:vml" xmlns:mo="http://schemas.microsoft.com/office/mac/office/2008/main" xmlns="">
                                 <a:noFill/>
                               </a14:hiddenFill>
                             </a:ext>
@@ -10240,7 +10250,7 @@
                           </a:ln>
                           <a:extLst>
                             <a:ext uri="{909E8E84-426E-40dd-AFC4-6F175D3DCCD1}">
-                              <a14:hiddenFill xmlns:lc="http://schemas.openxmlformats.org/drawingml/2006/lockedCanvas" xmlns="" xmlns:mo="http://schemas.microsoft.com/office/mac/office/2008/main" xmlns:mv="urn:schemas-microsoft-com:mac:vml" xmlns:o="urn:schemas-microsoft-com:office:office" xmlns:v="urn:schemas-microsoft-com:vml" xmlns:w10="urn:schemas-microsoft-com:office:word" xmlns:w="http://schemas.openxmlformats.org/wordprocessingml/2006/main" xmlns:a14="http://schemas.microsoft.com/office/drawing/2010/main">
+                              <a14:hiddenFill xmlns:a14="http://schemas.microsoft.com/office/drawing/2010/main" xmlns:w="http://schemas.openxmlformats.org/wordprocessingml/2006/main" xmlns:w10="urn:schemas-microsoft-com:office:word" xmlns:v="urn:schemas-microsoft-com:vml" xmlns:o="urn:schemas-microsoft-com:office:office" xmlns:mv="urn:schemas-microsoft-com:mac:vml" xmlns:mo="http://schemas.microsoft.com/office/mac/office/2008/main" xmlns="" xmlns:lc="http://schemas.openxmlformats.org/drawingml/2006/lockedCanvas">
                                 <a:noFill/>
                               </a14:hiddenFill>
                             </a:ext>
@@ -10267,14 +10277,14 @@
                           </a:ln>
                           <a:extLst>
                             <a:ext uri="{909E8E84-426E-40dd-AFC4-6F175D3DCCD1}">
-                              <a14:hiddenFill xmlns:lc="http://schemas.openxmlformats.org/drawingml/2006/lockedCanvas" xmlns="" xmlns:mo="http://schemas.microsoft.com/office/mac/office/2008/main" xmlns:mv="urn:schemas-microsoft-com:mac:vml" xmlns:o="urn:schemas-microsoft-com:office:office" xmlns:v="urn:schemas-microsoft-com:vml" xmlns:w10="urn:schemas-microsoft-com:office:word" xmlns:w="http://schemas.openxmlformats.org/wordprocessingml/2006/main" xmlns:a14="http://schemas.microsoft.com/office/drawing/2010/main">
+                              <a14:hiddenFill xmlns:a14="http://schemas.microsoft.com/office/drawing/2010/main" xmlns:w="http://schemas.openxmlformats.org/wordprocessingml/2006/main" xmlns:w10="urn:schemas-microsoft-com:office:word" xmlns:v="urn:schemas-microsoft-com:vml" xmlns:o="urn:schemas-microsoft-com:office:office" xmlns:mv="urn:schemas-microsoft-com:mac:vml" xmlns:mo="http://schemas.microsoft.com/office/mac/office/2008/main" xmlns="" xmlns:lc="http://schemas.openxmlformats.org/drawingml/2006/lockedCanvas">
                                 <a:solidFill>
                                   <a:srgbClr val="FFFFFF"/>
                                 </a:solidFill>
                               </a14:hiddenFill>
                             </a:ext>
                             <a:ext uri="{91240B29-F687-4f45-9708-019B960494DF}">
-                              <a14:hiddenLine xmlns:lc="http://schemas.openxmlformats.org/drawingml/2006/lockedCanvas" xmlns="" xmlns:mo="http://schemas.microsoft.com/office/mac/office/2008/main" xmlns:mv="urn:schemas-microsoft-com:mac:vml" xmlns:o="urn:schemas-microsoft-com:office:office" xmlns:v="urn:schemas-microsoft-com:vml" xmlns:w10="urn:schemas-microsoft-com:office:word" xmlns:w="http://schemas.openxmlformats.org/wordprocessingml/2006/main" xmlns:a14="http://schemas.microsoft.com/office/drawing/2010/main" w="9525">
+                              <a14:hiddenLine xmlns:a14="http://schemas.microsoft.com/office/drawing/2010/main" xmlns:w="http://schemas.openxmlformats.org/wordprocessingml/2006/main" xmlns:w10="urn:schemas-microsoft-com:office:word" xmlns:v="urn:schemas-microsoft-com:vml" xmlns:o="urn:schemas-microsoft-com:office:office" xmlns:mv="urn:schemas-microsoft-com:mac:vml" xmlns:mo="http://schemas.microsoft.com/office/mac/office/2008/main" xmlns="" xmlns:lc="http://schemas.openxmlformats.org/drawingml/2006/lockedCanvas" w="9525">
                                 <a:solidFill>
                                   <a:srgbClr val="000000"/>
                                 </a:solidFill>
@@ -12267,10 +12277,10 @@
               <w:pStyle w:val="TableEntry"/>
             </w:pPr>
             <w:r>
-              <w:t>PCC TF-X.2.</w:t>
-            </w:r>
-            <w:r>
-              <w:t>1.2</w:t>
+              <w:t>PCC TF-X.2</w:t>
+            </w:r>
+            <w:r>
+              <w:t>.2</w:t>
             </w:r>
           </w:p>
         </w:tc>
@@ -12326,7 +12336,7 @@
               <w:t>PCC TF-X.2.</w:t>
             </w:r>
             <w:r>
-              <w:t>1.3</w:t>
+              <w:t>3</w:t>
             </w:r>
           </w:p>
         </w:tc>
@@ -12353,46 +12363,17 @@
         </w:tc>
         <w:tc>
           <w:tcPr>
-            <w:tcW w:w="3060" w:type="dxa"/>
+            <w:tcW w:w="5884" w:type="dxa"/>
+            <w:gridSpan w:val="2"/>
             <w:vAlign w:val="center"/>
           </w:tcPr>
           <w:p>
             <w:pPr>
               <w:pStyle w:val="TableEntry"/>
-              <w:ind w:left="0"/>
+              <w:jc w:val="center"/>
             </w:pPr>
             <w:r>
-              <w:t xml:space="preserve">EHR </w:t>
-            </w:r>
-            <w:commentRangeStart w:id="57"/>
-            <w:r>
-              <w:t xml:space="preserve">Launch </w:t>
-            </w:r>
-            <w:commentRangeEnd w:id="57"/>
-            <w:r>
-              <w:rPr>
-                <w:rStyle w:val="CommentReference"/>
-              </w:rPr>
-              <w:commentReference w:id="57"/>
-            </w:r>
-            <w:r>
-              <w:t>Option</w:t>
-            </w:r>
-          </w:p>
-        </w:tc>
-        <w:tc>
-          <w:tcPr>
-            <w:tcW w:w="2824" w:type="dxa"/>
-          </w:tcPr>
-          <w:p>
-            <w:pPr>
-              <w:pStyle w:val="TableEntry"/>
-            </w:pPr>
-            <w:r>
-              <w:t>PCC TF-X.2.</w:t>
-            </w:r>
-            <w:r>
-              <w:t>1.3</w:t>
+              <w:t>None Defined</w:t>
             </w:r>
           </w:p>
         </w:tc>
@@ -12444,7 +12425,7 @@
               <w:t>PCC TF-X.2.</w:t>
             </w:r>
             <w:r>
-              <w:t>2</w:t>
+              <w:t>3</w:t>
             </w:r>
           </w:p>
         </w:tc>
@@ -12520,272 +12501,358 @@
       <w:pPr>
         <w:pStyle w:val="Heading3"/>
       </w:pPr>
+      <w:bookmarkStart w:id="57" w:name="_Toc32660913"/>
+      <w:r>
+        <w:t>X.2.1</w:t>
+      </w:r>
+      <w:r>
+        <w:t xml:space="preserve"> </w:t>
+      </w:r>
+      <w:r>
+        <w:t>Questionnaire Item Retrieval Option</w:t>
+      </w:r>
+      <w:bookmarkEnd w:id="57"/>
+    </w:p>
+    <w:p>
+      <w:pPr>
+        <w:pStyle w:val="BodyText"/>
+      </w:pPr>
+      <w:r>
+        <w:t xml:space="preserve">The </w:t>
+      </w:r>
+      <w:r>
+        <w:t>Questionnaire Item Retrieval</w:t>
+      </w:r>
+      <w:r>
+        <w:t xml:space="preserve"> option enables systems to interpret the content of the returned Questionnaire resources using their own Questionnaire handling interface.</w:t>
+      </w:r>
+    </w:p>
+    <w:p>
+      <w:pPr>
+        <w:pStyle w:val="Heading4"/>
+      </w:pPr>
       <w:bookmarkStart w:id="58" w:name="_Toc32660912"/>
       <w:r>
         <w:lastRenderedPageBreak/>
-        <w:t>X.2.1 Clinical Knowledge Resource Repository</w:t>
+        <w:t>X.2.1</w:t>
+      </w:r>
+      <w:r>
+        <w:t>.1</w:t>
+      </w:r>
+      <w:r>
+        <w:t xml:space="preserve"> Clinical Knowledge Resource Repository</w:t>
       </w:r>
       <w:bookmarkEnd w:id="58"/>
     </w:p>
     <w:p>
       <w:pPr>
+        <w:pStyle w:val="BodyText"/>
+      </w:pPr>
+      <w:r>
+        <w:t xml:space="preserve">A Clinical Knowledge Resource Repository that implements the Questionnaire Item Retrieval Option shall include the necessary information in </w:t>
+      </w:r>
+      <w:proofErr w:type="spellStart"/>
+      <w:r>
+        <w:t>Questionnaire.item</w:t>
+      </w:r>
+      <w:proofErr w:type="spellEnd"/>
+      <w:r>
+        <w:t xml:space="preserve"> fields in the returned Questionnaire resource to enable execution of the assessment instrument.</w:t>
+      </w:r>
+    </w:p>
+    <w:p>
+      <w:pPr>
+        <w:pStyle w:val="Heading3"/>
+      </w:pPr>
+      <w:bookmarkStart w:id="59" w:name="_Toc32660914"/>
+      <w:r>
+        <w:t>X.2.</w:t>
+      </w:r>
+      <w:r>
+        <w:t>2</w:t>
+      </w:r>
+      <w:r>
+        <w:t xml:space="preserve"> Assessor Option</w:t>
+      </w:r>
+      <w:bookmarkEnd w:id="59"/>
+    </w:p>
+    <w:p>
+      <w:pPr>
+        <w:pStyle w:val="BodyText"/>
+      </w:pPr>
+      <w:r>
+        <w:t xml:space="preserve">The Assessor Option enables a Clinical Knowledge Repository to provide Assessment capabilities for applications which cannot provide their user interface to implement the user interactions described by the Questionnaire resource. </w:t>
+      </w:r>
+    </w:p>
+    <w:p>
+      <w:pPr>
+        <w:pStyle w:val="BodyText"/>
+      </w:pPr>
+      <w:r>
+        <w:t>A Clinical Knowledge Resource Repository that implements the Assessor Option shall be grouped with an Assessor actor that is able to perform the assessments it provides.</w:t>
+      </w:r>
+    </w:p>
+    <w:p>
+      <w:pPr>
+        <w:pStyle w:val="Heading3"/>
+      </w:pPr>
+      <w:bookmarkStart w:id="60" w:name="_Toc32660915"/>
+      <w:r>
+        <w:t>X.2.</w:t>
+      </w:r>
+      <w:r>
+        <w:t>3</w:t>
+      </w:r>
+      <w:r>
+        <w:t xml:space="preserve"> </w:t>
+      </w:r>
+      <w:r>
+        <w:t>EHR Launch Option</w:t>
+      </w:r>
+      <w:bookmarkEnd w:id="60"/>
+    </w:p>
+    <w:p>
+      <w:pPr>
+        <w:pStyle w:val="BodyText"/>
+      </w:pPr>
+      <w:r>
+        <w:t>The EHR Launch Option allows assessments to be performed using the SMART on FHIR EHR Launch workflow from the providers EHR system</w:t>
+      </w:r>
+      <w:r>
+        <w:t>.</w:t>
+      </w:r>
+      <w:r>
+        <w:t xml:space="preserve">  </w:t>
+      </w:r>
+    </w:p>
+    <w:p>
+      <w:pPr>
         <w:pStyle w:val="Heading4"/>
       </w:pPr>
-      <w:bookmarkStart w:id="59" w:name="_Toc32660913"/>
-      <w:r>
-        <w:t>X.2.1.1 Questionnaire Item Retrieval Option</w:t>
-      </w:r>
-      <w:bookmarkEnd w:id="59"/>
+      <w:r>
+        <w:t>X.2.</w:t>
+      </w:r>
+      <w:r>
+        <w:t>3</w:t>
+      </w:r>
+      <w:r>
+        <w:t>.1 EHR Launch</w:t>
+      </w:r>
+      <w:r>
+        <w:t xml:space="preserve"> Requirements on </w:t>
+      </w:r>
+      <w:r>
+        <w:t>Clinical Knowledge Resource Repository</w:t>
+      </w:r>
     </w:p>
     <w:p>
       <w:pPr>
         <w:pStyle w:val="BodyText"/>
       </w:pPr>
       <w:r>
-        <w:t xml:space="preserve">A Clinical Knowledge Resource Repository that implements the Questionnaire Item Retrieval Option shall include the necessary information in </w:t>
+        <w:t xml:space="preserve">A Clinical Knowledge Resource Repository that implements the </w:t>
+      </w:r>
+      <w:r>
+        <w:t xml:space="preserve">EHR Launch Option </w:t>
+      </w:r>
+      <w:r>
+        <w:t xml:space="preserve">shall include </w:t>
+      </w:r>
+      <w:r>
+        <w:t>at least one launch-</w:t>
       </w:r>
       <w:proofErr w:type="spellStart"/>
       <w:r>
-        <w:t>Questionnaire.item</w:t>
+        <w:t>url</w:t>
       </w:r>
       <w:proofErr w:type="spellEnd"/>
       <w:r>
-        <w:t xml:space="preserve"> fields in the returned Questionnaire resource to enable execution of the assessment instrument.</w:t>
+        <w:t xml:space="preserve"> extension </w:t>
+      </w:r>
+      <w:r>
+        <w:t>in Questionnaire resource</w:t>
+      </w:r>
+      <w:r>
+        <w:t>s</w:t>
+      </w:r>
+      <w:r>
+        <w:t xml:space="preserve"> </w:t>
+      </w:r>
+      <w:r>
+        <w:t xml:space="preserve">to tell the receiver </w:t>
+      </w:r>
+      <w:r>
+        <w:t xml:space="preserve">how to </w:t>
+      </w:r>
+      <w:r>
+        <w:t>launch a</w:t>
+      </w:r>
+      <w:r>
+        <w:t xml:space="preserve"> SMART on FHIR </w:t>
+      </w:r>
+      <w:r>
+        <w:t>application that will implement the assessment</w:t>
+      </w:r>
+      <w:r>
+        <w:t>.</w:t>
+      </w:r>
+      <w:r>
+        <w:t xml:space="preserve">  That assessor must implement the FHIR EHR Laun</w:t>
+      </w:r>
+      <w:r>
+        <w:t>ch Option.</w:t>
       </w:r>
     </w:p>
     <w:p>
       <w:pPr>
         <w:pStyle w:val="Heading4"/>
       </w:pPr>
-      <w:bookmarkStart w:id="60" w:name="_Toc32660914"/>
-      <w:r>
-        <w:t>X.2.1.3 Assessor Option</w:t>
-      </w:r>
-      <w:bookmarkEnd w:id="60"/>
+      <w:bookmarkStart w:id="61" w:name="_Toc32660916"/>
+      <w:r>
+        <w:t>X.2.</w:t>
+      </w:r>
+      <w:r>
+        <w:t>3.2</w:t>
+      </w:r>
+      <w:r>
+        <w:t xml:space="preserve"> </w:t>
+      </w:r>
+      <w:r>
+        <w:t>EHR Launch</w:t>
+      </w:r>
+      <w:r>
+        <w:t xml:space="preserve"> </w:t>
+      </w:r>
+      <w:r>
+        <w:t>Requirements</w:t>
+      </w:r>
+      <w:r>
+        <w:t xml:space="preserve"> on </w:t>
+      </w:r>
+      <w:r>
+        <w:t xml:space="preserve">Assessment Requestor </w:t>
+      </w:r>
+      <w:bookmarkEnd w:id="61"/>
     </w:p>
     <w:p>
       <w:pPr>
         <w:pStyle w:val="BodyText"/>
       </w:pPr>
       <w:r>
-        <w:t>A Clinical Knowledge Resource Repository that implements the Assessor Option shall be grouped with an Assessor actor that is able to perform the assessments it provides.</w:t>
-      </w:r>
-    </w:p>
-    <w:p>
-      <w:pPr>
-        <w:pStyle w:val="Heading4"/>
-      </w:pPr>
-      <w:bookmarkStart w:id="61" w:name="_Toc32660915"/>
-      <w:r>
-        <w:t>X.2.1.</w:t>
-      </w:r>
-      <w:r>
-        <w:t>3</w:t>
+        <w:t xml:space="preserve">An Assessment Requestor that implements the EHR Launch option shall initiate a SMART on FHIR EHR Launch protocol via the launch </w:t>
+      </w:r>
+      <w:proofErr w:type="spellStart"/>
+      <w:r>
+        <w:t>url</w:t>
+      </w:r>
+      <w:proofErr w:type="spellEnd"/>
+      <w:r>
+        <w:t xml:space="preserve"> associated with the assessment.</w:t>
+      </w:r>
+    </w:p>
+    <w:p>
+      <w:pPr>
+        <w:pStyle w:val="Heading3"/>
+      </w:pPr>
+      <w:bookmarkStart w:id="62" w:name="_Toc32660917"/>
+      <w:r>
+        <w:t>X.2.</w:t>
+      </w:r>
+      <w:r>
+        <w:t>3.3</w:t>
       </w:r>
       <w:r>
         <w:t xml:space="preserve"> </w:t>
       </w:r>
       <w:r>
-        <w:t>EHR Launch Option</w:t>
-      </w:r>
-      <w:bookmarkEnd w:id="61"/>
+        <w:t xml:space="preserve">EHR Launch Requirements on </w:t>
+      </w:r>
+      <w:r>
+        <w:t xml:space="preserve">Assessor </w:t>
+      </w:r>
+      <w:bookmarkEnd w:id="62"/>
     </w:p>
     <w:p>
       <w:pPr>
         <w:pStyle w:val="BodyText"/>
       </w:pPr>
       <w:r>
-        <w:t>The EHR Launch Option allows assessments to be performed using the SMART on FHIR EHR Launch workflow from the providers EHR system</w:t>
-      </w:r>
+        <w:t xml:space="preserve">An Assessor that implements the EHR Launch option supports </w:t>
+      </w:r>
+      <w:r>
+        <w:t xml:space="preserve">initiation of the assessment via </w:t>
+      </w:r>
+      <w:r>
+        <w:t xml:space="preserve">the SMART on FHIR EHR Launch </w:t>
+      </w:r>
+      <w:r>
+        <w:t>protocol and</w:t>
+      </w:r>
+      <w:r>
+        <w:t xml:space="preserve"> allows specification of the canonical </w:t>
+      </w:r>
+      <w:proofErr w:type="spellStart"/>
+      <w:r>
+        <w:t>url</w:t>
+      </w:r>
+      <w:proofErr w:type="spellEnd"/>
+      <w:r>
+        <w:t xml:space="preserve"> of the Questionnaire resource in the def parameter of the launch </w:t>
+      </w:r>
+      <w:proofErr w:type="spellStart"/>
+      <w:r>
+        <w:t>url</w:t>
+      </w:r>
+      <w:proofErr w:type="spellEnd"/>
       <w:r>
         <w:t>.</w:t>
       </w:r>
-      <w:r>
-        <w:t xml:space="preserve">  </w:t>
-      </w:r>
-      <w:r>
-        <w:t xml:space="preserve">A Clinical Knowledge Resource Repository that implements the </w:t>
-      </w:r>
-      <w:r>
-        <w:t xml:space="preserve">EHR Launch Option </w:t>
-      </w:r>
-      <w:r>
-        <w:t xml:space="preserve">shall include </w:t>
-      </w:r>
-      <w:r>
-        <w:t>at least one launch-</w:t>
-      </w:r>
-      <w:proofErr w:type="spellStart"/>
-      <w:r>
-        <w:t>url</w:t>
-      </w:r>
-      <w:proofErr w:type="spellEnd"/>
-      <w:r>
-        <w:t xml:space="preserve"> extension </w:t>
-      </w:r>
-      <w:r>
-        <w:t>in Questionnaire resource</w:t>
-      </w:r>
-      <w:r>
-        <w:t>s</w:t>
+    </w:p>
+    <w:p>
+      <w:pPr>
+        <w:pStyle w:val="Heading2"/>
+      </w:pPr>
+      <w:bookmarkStart w:id="63" w:name="_Toc32660918"/>
+      <w:bookmarkStart w:id="64" w:name="_Toc37034636"/>
+      <w:bookmarkStart w:id="65" w:name="_Toc38846114"/>
+      <w:bookmarkStart w:id="66" w:name="_Toc504625757"/>
+      <w:bookmarkStart w:id="67" w:name="_Toc530206510"/>
+      <w:bookmarkStart w:id="68" w:name="_Toc1388430"/>
+      <w:bookmarkStart w:id="69" w:name="_Toc1388584"/>
+      <w:bookmarkStart w:id="70" w:name="_Toc1456611"/>
+      <w:r>
+        <w:t xml:space="preserve">X.3 </w:t>
+      </w:r>
+      <w:r>
+        <w:t>ACDC</w:t>
       </w:r>
       <w:r>
         <w:t xml:space="preserve"> </w:t>
       </w:r>
       <w:r>
-        <w:t xml:space="preserve">to tell the receiver </w:t>
-      </w:r>
-      <w:r>
-        <w:t xml:space="preserve">how to </w:t>
-      </w:r>
-      <w:r>
-        <w:t>launch a</w:t>
-      </w:r>
-      <w:r>
-        <w:t xml:space="preserve"> SMART on FHIR </w:t>
-      </w:r>
-      <w:r>
-        <w:t>application that will implement the assessment</w:t>
-      </w:r>
-      <w:r>
-        <w:t>.</w:t>
-      </w:r>
-      <w:r>
-        <w:t xml:space="preserve">  That assessor must implement the FHIR EHR Laun</w:t>
-      </w:r>
-      <w:r>
-        <w:t>ch Option.</w:t>
-      </w:r>
-    </w:p>
-    <w:p>
-      <w:pPr>
-        <w:pStyle w:val="Heading3"/>
-      </w:pPr>
-      <w:bookmarkStart w:id="62" w:name="_Toc32660916"/>
-      <w:r>
-        <w:t>X.2.</w:t>
-      </w:r>
-      <w:r>
-        <w:t>2</w:t>
-      </w:r>
-      <w:r>
-        <w:t xml:space="preserve"> Assessment Requestor Requirements</w:t>
-      </w:r>
-      <w:bookmarkEnd w:id="62"/>
+        <w:t xml:space="preserve">Required </w:t>
+      </w:r>
+      <w:r>
+        <w:t>Actor</w:t>
+      </w:r>
+      <w:r>
+        <w:t xml:space="preserve"> Groupings</w:t>
+      </w:r>
+      <w:bookmarkEnd w:id="63"/>
+      <w:r>
+        <w:t xml:space="preserve"> </w:t>
+      </w:r>
     </w:p>
     <w:p>
       <w:pPr>
         <w:pStyle w:val="BodyText"/>
       </w:pPr>
-      <w:r>
-        <w:t xml:space="preserve">An Assessment Requestor that implements the EHR Launch option shall initiate a SMART on FHIR EHR Launch protocol via the launch </w:t>
-      </w:r>
-      <w:proofErr w:type="spellStart"/>
-      <w:r>
-        <w:t>url</w:t>
-      </w:r>
-      <w:proofErr w:type="spellEnd"/>
-      <w:r>
-        <w:t xml:space="preserve"> associated with the assessment.</w:t>
-      </w:r>
-    </w:p>
-    <w:p>
-      <w:pPr>
-        <w:pStyle w:val="Heading3"/>
-      </w:pPr>
-      <w:bookmarkStart w:id="63" w:name="_Toc32660917"/>
-      <w:r>
-        <w:t>X.2.</w:t>
-      </w:r>
-      <w:r>
-        <w:t>3</w:t>
-      </w:r>
-      <w:r>
-        <w:t xml:space="preserve"> Assessor Requirements</w:t>
-      </w:r>
-      <w:bookmarkEnd w:id="63"/>
-    </w:p>
-    <w:p>
-      <w:pPr>
-        <w:pStyle w:val="BodyText"/>
-      </w:pPr>
-      <w:r>
-        <w:t xml:space="preserve">An Assessor that implements the EHR Launch option supports </w:t>
-      </w:r>
-      <w:r>
-        <w:t xml:space="preserve">initiation of the assessment via </w:t>
-      </w:r>
-      <w:r>
-        <w:t xml:space="preserve">the SMART on FHIR EHR Launch </w:t>
-      </w:r>
-      <w:r>
-        <w:t>protocol and</w:t>
-      </w:r>
-      <w:r>
-        <w:t xml:space="preserve"> allows specification of the canonical </w:t>
-      </w:r>
-      <w:proofErr w:type="spellStart"/>
-      <w:r>
-        <w:t>url</w:t>
-      </w:r>
-      <w:proofErr w:type="spellEnd"/>
-      <w:r>
-        <w:t xml:space="preserve"> of the Questionnaire resource in the def parameter of the launch </w:t>
-      </w:r>
-      <w:proofErr w:type="spellStart"/>
-      <w:r>
-        <w:t>url</w:t>
-      </w:r>
-      <w:proofErr w:type="spellEnd"/>
-      <w:r>
-        <w:t>.</w:t>
-      </w:r>
-    </w:p>
-    <w:p>
-      <w:pPr>
-        <w:pStyle w:val="Heading2"/>
-      </w:pPr>
-      <w:bookmarkStart w:id="64" w:name="_Toc32660918"/>
-      <w:bookmarkStart w:id="65" w:name="_Toc37034636"/>
-      <w:bookmarkStart w:id="66" w:name="_Toc38846114"/>
-      <w:bookmarkStart w:id="67" w:name="_Toc504625757"/>
-      <w:bookmarkStart w:id="68" w:name="_Toc530206510"/>
-      <w:bookmarkStart w:id="69" w:name="_Toc1388430"/>
-      <w:bookmarkStart w:id="70" w:name="_Toc1388584"/>
-      <w:bookmarkStart w:id="71" w:name="_Toc1456611"/>
-      <w:r>
-        <w:t xml:space="preserve">X.3 </w:t>
-      </w:r>
-      <w:r>
-        <w:t>ACDC</w:t>
-      </w:r>
-      <w:r>
-        <w:t xml:space="preserve"> </w:t>
-      </w:r>
-      <w:r>
-        <w:t xml:space="preserve">Required </w:t>
-      </w:r>
-      <w:r>
-        <w:t>Actor</w:t>
-      </w:r>
-      <w:r>
-        <w:t xml:space="preserve"> Groupings</w:t>
-      </w:r>
-      <w:bookmarkEnd w:id="64"/>
-      <w:r>
-        <w:t xml:space="preserve"> </w:t>
-      </w:r>
-    </w:p>
-    <w:p>
-      <w:pPr>
-        <w:pStyle w:val="BodyText"/>
-      </w:pPr>
     </w:p>
     <w:p>
       <w:pPr>
         <w:pStyle w:val="TableTitle"/>
       </w:pPr>
-      <w:commentRangeStart w:id="72"/>
+      <w:commentRangeStart w:id="71"/>
       <w:r>
         <w:t>Table X.3-1</w:t>
       </w:r>
@@ -12928,7 +12995,7 @@
         </w:tc>
       </w:tr>
     </w:tbl>
-    <w:commentRangeEnd w:id="72"/>
+    <w:commentRangeEnd w:id="71"/>
     <w:p>
       <w:pPr>
         <w:pStyle w:val="BodyText"/>
@@ -12937,15 +13004,16 @@
         <w:rPr>
           <w:rStyle w:val="CommentReference"/>
         </w:rPr>
-        <w:commentReference w:id="72"/>
+        <w:commentReference w:id="71"/>
       </w:r>
     </w:p>
     <w:p>
       <w:pPr>
         <w:pStyle w:val="Heading2"/>
       </w:pPr>
-      <w:bookmarkStart w:id="73" w:name="_Toc32660919"/>
-      <w:r>
+      <w:bookmarkStart w:id="72" w:name="_Toc32660919"/>
+      <w:r>
+        <w:lastRenderedPageBreak/>
         <w:t>X.</w:t>
       </w:r>
       <w:r>
@@ -12960,23 +13028,19 @@
       <w:r>
         <w:t xml:space="preserve"> </w:t>
       </w:r>
+      <w:bookmarkEnd w:id="64"/>
       <w:bookmarkEnd w:id="65"/>
-      <w:bookmarkEnd w:id="66"/>
       <w:r>
         <w:t>Overview</w:t>
       </w:r>
-      <w:bookmarkEnd w:id="73"/>
+      <w:bookmarkEnd w:id="72"/>
     </w:p>
     <w:p>
       <w:pPr>
         <w:pStyle w:val="BodyText"/>
       </w:pPr>
       <w:r>
-        <w:t xml:space="preserve">Assessments are the principle means by which numerous forms of data regarding physical function, mental/cognitive status, social determinants of health, and patient reported outcomes </w:t>
-      </w:r>
-      <w:r>
-        <w:lastRenderedPageBreak/>
-        <w:t xml:space="preserve">are collected.  </w:t>
+        <w:t xml:space="preserve">Assessments are the principle means by which numerous forms of data regarding physical function, mental/cognitive status, social determinants of health, and patient reported outcomes are collected.  </w:t>
       </w:r>
       <w:r>
         <w:t>These are variously known as assessments, screening instruments, scales, scores, questionnaires</w:t>
@@ -13138,7 +13202,7 @@
       <w:pPr>
         <w:pStyle w:val="Heading3"/>
       </w:pPr>
-      <w:bookmarkStart w:id="74" w:name="_Toc32660920"/>
+      <w:bookmarkStart w:id="73" w:name="_Toc32660920"/>
       <w:r>
         <w:t>X.</w:t>
       </w:r>
@@ -13148,7 +13212,7 @@
       <w:r>
         <w:t>.1 Concepts</w:t>
       </w:r>
-      <w:bookmarkEnd w:id="74"/>
+      <w:bookmarkEnd w:id="73"/>
     </w:p>
     <w:p>
       <w:pPr>
@@ -13164,7 +13228,11 @@
         <w:t xml:space="preserve"> certain evaluations or observations performed with the patient.  Evaluations may include the recording of clinical data that is captured by other means (e.g., measurement tools)</w:t>
       </w:r>
       <w:r>
-        <w:t xml:space="preserve"> or by simply answering questions based on the clinician or patient’s knowledge.  The result is an assessment that will provide both the collected data and an assessment of what that means for the condition being assessed.</w:t>
+        <w:t xml:space="preserve"> or </w:t>
+      </w:r>
+      <w:r>
+        <w:lastRenderedPageBreak/>
+        <w:t>by simply answering questions based on the clinician or patient’s knowledge.  The result is an assessment that will provide both the collected data and an assessment of what that means for the condition being assessed.</w:t>
       </w:r>
     </w:p>
     <w:p>
@@ -13172,7 +13240,6 @@
         <w:pStyle w:val="BodyText"/>
       </w:pPr>
       <w:r>
-        <w:lastRenderedPageBreak/>
         <w:t xml:space="preserve">Assessments may be used for screening, diagnosis, treatment determination, or reporting of outcomes.  </w:t>
       </w:r>
       <w:r>
@@ -13339,7 +13406,11 @@
         <w:t xml:space="preserve">  </w:t>
       </w:r>
       <w:r>
-        <w:t>Many assessment instruments were originally implemented as paper forms, but with the growth of the web, these are now often implemented as electronic forms.  Because of the intellectual property controls, instrument developers may restrict online use to a validated implementation.</w:t>
+        <w:t xml:space="preserve">Many assessment instruments were originally implemented as paper forms, but with the growth of the web, these </w:t>
+      </w:r>
+      <w:r>
+        <w:lastRenderedPageBreak/>
+        <w:t>are now often implemented as electronic forms.  Because of the intellectual property controls, instrument developers may restrict online use to a validated implementation.</w:t>
       </w:r>
     </w:p>
     <w:p>
@@ -13347,7 +13418,6 @@
         <w:pStyle w:val="BodyText"/>
       </w:pPr>
       <w:r>
-        <w:lastRenderedPageBreak/>
         <w:t xml:space="preserve">This results in </w:t>
       </w:r>
       <w:r>
@@ -13417,6 +13487,7 @@
         <w:rPr>
           <w:noProof/>
         </w:rPr>
+        <w:lastRenderedPageBreak/>
         <w:drawing>
           <wp:inline distT="0" distB="0" distL="0" distR="0" wp14:anchorId="4CE005AB" wp14:editId="5637875C">
             <wp:extent cx="4846881" cy="3187700"/>
@@ -13490,212 +13561,218 @@
         <w:pStyle w:val="BodyText"/>
       </w:pPr>
       <w:r>
+        <w:t xml:space="preserve">The ACDC profile focuses on steps 2 through 5 of </w:t>
+      </w:r>
+      <w:r>
+        <w:t>the</w:t>
+      </w:r>
+      <w:r>
+        <w:t xml:space="preserve"> </w:t>
+      </w:r>
+      <w:proofErr w:type="gramStart"/>
+      <w:r>
+        <w:t>model</w:t>
+      </w:r>
+      <w:proofErr w:type="gramEnd"/>
+      <w:r>
+        <w:t xml:space="preserve"> and implements these steps using four different actors.  The first </w:t>
+      </w:r>
+      <w:r>
+        <w:t>use case</w:t>
+      </w:r>
+      <w:r>
+        <w:t xml:space="preserve"> in this profile</w:t>
+      </w:r>
+      <w:r>
+        <w:t xml:space="preserve">, </w:t>
+      </w:r>
+      <w:r>
+        <w:t>corresponding to step 2 in the diagram above</w:t>
+      </w:r>
+      <w:r>
+        <w:t>,</w:t>
+      </w:r>
+      <w:r>
+        <w:t xml:space="preserve"> </w:t>
+      </w:r>
+      <w:r>
+        <w:t xml:space="preserve">is to identify the assessment instrument that the healthcare provider wants to integrate into their workflow.  </w:t>
+      </w:r>
+      <w:r>
+        <w:t xml:space="preserve">The PROM Instrument and Metadata repository in this diagram </w:t>
+      </w:r>
+      <w:r>
+        <w:t>w</w:t>
+      </w:r>
+      <w:r>
+        <w:t xml:space="preserve">ould </w:t>
+      </w:r>
+      <w:r>
+        <w:t xml:space="preserve">support </w:t>
+      </w:r>
+      <w:r>
+        <w:t xml:space="preserve">assessment </w:t>
+      </w:r>
+      <w:r>
+        <w:t>instrument retrieval by implementing the Clinical Knowledge Resource Repository Actor.  The External PRO Administration System</w:t>
+      </w:r>
+      <w:r>
+        <w:t xml:space="preserve"> </w:t>
+      </w:r>
+      <w:r>
+        <w:t xml:space="preserve">or EHR or Care Delivery Health IT system could </w:t>
+      </w:r>
+      <w:r>
+        <w:t xml:space="preserve">then </w:t>
+      </w:r>
+      <w:r>
+        <w:t>retrieve instruments by implementing the Artifact Consumer actor.  This enables the assessment instrument to be selected by the healthcare provider.</w:t>
+      </w:r>
+    </w:p>
+    <w:p>
+      <w:pPr>
+        <w:pStyle w:val="BodyText"/>
+      </w:pPr>
+      <w:r>
+        <w:t xml:space="preserve">The second </w:t>
+      </w:r>
+      <w:r>
+        <w:t>use case</w:t>
+      </w:r>
+      <w:r>
+        <w:t xml:space="preserve"> in this profile </w:t>
+      </w:r>
+      <w:r>
+        <w:t>addresses</w:t>
+      </w:r>
+      <w:r>
+        <w:t xml:space="preserve"> steps 3 through 5 in Figure X.4.1-1, which is the execution of the assessment instrument.</w:t>
+      </w:r>
+    </w:p>
+    <w:p>
+      <w:pPr>
+        <w:pStyle w:val="Heading4"/>
+      </w:pPr>
+      <w:bookmarkStart w:id="74" w:name="_Toc32660921"/>
+      <w:r>
+        <w:t>X.4.1.1 Use of Assessment Instrument Results</w:t>
+      </w:r>
+      <w:bookmarkEnd w:id="74"/>
+    </w:p>
+    <w:p>
+      <w:r>
+        <w:t>This profile makes no assumptions about how assessment results are used after they are returned to the Assessment Requestor application.  The results may be stored in the provider’s health IT system, they may be used to produce other information that is stored in the patient’s chart, data may be extracted from the assessment to produce a care plan, they may be discussed with the patient, et cetera.  There is no responsibility on the receiving system to persist or store the results or otherwise make them accessible for future use, they may simply be discarded after being produced and acted upon</w:t>
+      </w:r>
+      <w:r>
+        <w:t xml:space="preserve">.  There may be some requirements in the providers jurisdiction that </w:t>
+      </w:r>
+      <w:r>
         <w:lastRenderedPageBreak/>
-        <w:t xml:space="preserve">The ACDC profile focuses on steps 2 through 5 of </w:t>
-      </w:r>
-      <w:r>
-        <w:t>the</w:t>
+        <w:t>requires that the data used in the assessment be persisted in some way, that is outside of the scope of this profile</w:t>
+      </w:r>
+      <w:r>
+        <w:rPr>
+          <w:rStyle w:val="FootnoteReference"/>
+        </w:rPr>
+        <w:footnoteReference w:id="10"/>
+      </w:r>
+      <w:r>
+        <w:t>.</w:t>
+      </w:r>
+    </w:p>
+    <w:p>
+      <w:r>
+        <w:t xml:space="preserve">This profile does require that the Assessment Requestor actor expose a FHIR endpoint that supports the QuestionnaireResponse create operation.  That does not create a commitment on the Assessment Requestor actor to expose endpoints supporting the read or search operations.  It is simply a convenience used to enable a stateless application to be launched and “return” results from its operations. </w:t>
+      </w:r>
+    </w:p>
+    <w:p>
+      <w:pPr>
+        <w:pStyle w:val="Heading3"/>
+      </w:pPr>
+      <w:bookmarkStart w:id="75" w:name="_Toc32660922"/>
+      <w:r>
+        <w:t>X.4.2 Use Cases</w:t>
+      </w:r>
+      <w:bookmarkEnd w:id="75"/>
+    </w:p>
+    <w:p>
+      <w:pPr>
+        <w:pStyle w:val="Heading4"/>
+      </w:pPr>
+      <w:bookmarkStart w:id="76" w:name="_Toc32660923"/>
+      <w:r>
+        <w:t>X.</w:t>
+      </w:r>
+      <w:r>
+        <w:t>4</w:t>
+      </w:r>
+      <w:r>
+        <w:t>.2</w:t>
+      </w:r>
+      <w:r>
+        <w:t>.1</w:t>
+      </w:r>
+      <w:r>
+        <w:t xml:space="preserve"> Use</w:t>
+      </w:r>
+      <w:r>
+        <w:t xml:space="preserve"> Case</w:t>
+      </w:r>
+      <w:r>
+        <w:t xml:space="preserve"> #1: </w:t>
+      </w:r>
+      <w:r>
+        <w:t>Finding an Assessment</w:t>
+      </w:r>
+      <w:bookmarkEnd w:id="76"/>
+      <w:r>
+        <w:t xml:space="preserve"> Instrument</w:t>
+      </w:r>
+    </w:p>
+    <w:p>
+      <w:pPr>
+        <w:pStyle w:val="Heading5"/>
+      </w:pPr>
+      <w:bookmarkStart w:id="77" w:name="_Toc32660924"/>
+      <w:r>
+        <w:t>X.</w:t>
+      </w:r>
+      <w:r>
+        <w:t>4</w:t>
+      </w:r>
+      <w:r>
+        <w:t>.2.1</w:t>
+      </w:r>
+      <w:r>
+        <w:t>.1</w:t>
       </w:r>
       <w:r>
         <w:t xml:space="preserve"> </w:t>
       </w:r>
-      <w:proofErr w:type="gramStart"/>
-      <w:r>
-        <w:t>model</w:t>
-      </w:r>
-      <w:proofErr w:type="gramEnd"/>
-      <w:r>
-        <w:t xml:space="preserve"> and implements these steps using four different actors.  The first </w:t>
-      </w:r>
-      <w:r>
-        <w:t>use case</w:t>
-      </w:r>
-      <w:r>
-        <w:t xml:space="preserve"> in this profile</w:t>
-      </w:r>
-      <w:r>
-        <w:t xml:space="preserve">, </w:t>
-      </w:r>
-      <w:r>
-        <w:t>corresponding to step 2 in the diagram above</w:t>
-      </w:r>
-      <w:r>
-        <w:t>,</w:t>
-      </w:r>
-      <w:r>
-        <w:t xml:space="preserve"> </w:t>
-      </w:r>
-      <w:r>
-        <w:t xml:space="preserve">is to identify the assessment instrument that the healthcare provider wants to integrate into their workflow.  </w:t>
-      </w:r>
-      <w:r>
-        <w:t xml:space="preserve">The PROM Instrument and Metadata repository in this diagram </w:t>
-      </w:r>
-      <w:r>
-        <w:t>w</w:t>
-      </w:r>
-      <w:r>
-        <w:t xml:space="preserve">ould </w:t>
-      </w:r>
-      <w:r>
-        <w:t xml:space="preserve">support </w:t>
-      </w:r>
-      <w:r>
-        <w:t xml:space="preserve">assessment </w:t>
-      </w:r>
-      <w:r>
-        <w:t>instrument retrieval by implementing the Clinical Knowledge Resource Repository Actor.  The External PRO Administration System</w:t>
-      </w:r>
-      <w:r>
-        <w:t xml:space="preserve"> </w:t>
-      </w:r>
-      <w:r>
-        <w:t xml:space="preserve">or EHR or Care Delivery Health IT system could </w:t>
-      </w:r>
-      <w:r>
-        <w:t xml:space="preserve">then </w:t>
-      </w:r>
-      <w:r>
-        <w:t>retrieve instruments by implementing the Artifact Consumer actor.  This enables the assessment instrument to be selected by the healthcare provider.</w:t>
-      </w:r>
-    </w:p>
-    <w:p>
-      <w:pPr>
-        <w:pStyle w:val="BodyText"/>
-      </w:pPr>
-      <w:r>
-        <w:t xml:space="preserve">The second </w:t>
-      </w:r>
-      <w:r>
-        <w:t>use case</w:t>
-      </w:r>
-      <w:r>
-        <w:t xml:space="preserve"> in this profile </w:t>
-      </w:r>
-      <w:r>
-        <w:t>addresses</w:t>
-      </w:r>
-      <w:r>
-        <w:t xml:space="preserve"> steps 3 through 5 in Figure X.4.1-1, which is the execution of the assessment instrument.</w:t>
-      </w:r>
-    </w:p>
-    <w:p>
-      <w:pPr>
-        <w:pStyle w:val="Heading4"/>
-      </w:pPr>
-      <w:bookmarkStart w:id="75" w:name="_Toc32660921"/>
-      <w:r>
-        <w:t>X.4.1.1 Use of Assessment Instrument Results</w:t>
-      </w:r>
-      <w:bookmarkEnd w:id="75"/>
-    </w:p>
-    <w:p>
-      <w:r>
-        <w:t>This profile makes no assumptions about how assessment results are used after they are returned to the Assessment Requestor application.  The results may be stored in the provider’s health IT system, they may be used to produce other information that is stored in the patient’s chart, data may be extracted from the assessment to produce a care plan, they may be discussed with the patient, et cetera.  There is no responsibility on the receiving system to persist or store the results or otherwise make them accessible for future use, they may simply be discarded after being produced and acted upon</w:t>
-      </w:r>
-      <w:r>
-        <w:t>.  There may be some requirements in the providers jurisdiction that requires that the data used in the assessment be persisted in some way, that is outside of the scope of this profile</w:t>
-      </w:r>
-      <w:r>
-        <w:rPr>
-          <w:rStyle w:val="FootnoteReference"/>
-        </w:rPr>
-        <w:footnoteReference w:id="10"/>
-      </w:r>
-      <w:r>
-        <w:t>.</w:t>
-      </w:r>
-    </w:p>
-    <w:p>
-      <w:r>
-        <w:t xml:space="preserve">This profile does require that the Assessment Requestor actor expose a FHIR endpoint that supports the QuestionnaireResponse create operation.  That does not create a commitment on the Assessment Requestor actor to expose endpoints supporting the read or search operations.  It is simply a convenience used to enable a stateless application to be launched and “return” results from its operations. </w:t>
-      </w:r>
-    </w:p>
-    <w:p>
-      <w:pPr>
-        <w:pStyle w:val="Heading3"/>
-      </w:pPr>
-      <w:bookmarkStart w:id="76" w:name="_Toc32660922"/>
-      <w:r>
-        <w:t>X.4.2 Use Cases</w:t>
-      </w:r>
-      <w:bookmarkEnd w:id="76"/>
-    </w:p>
-    <w:p>
-      <w:pPr>
-        <w:pStyle w:val="Heading4"/>
-      </w:pPr>
-      <w:bookmarkStart w:id="77" w:name="_Toc32660923"/>
-      <w:r>
-        <w:t>X.</w:t>
-      </w:r>
-      <w:r>
-        <w:t>4</w:t>
-      </w:r>
-      <w:r>
-        <w:t>.2</w:t>
-      </w:r>
-      <w:r>
-        <w:t>.1</w:t>
-      </w:r>
-      <w:r>
-        <w:t xml:space="preserve"> Use</w:t>
-      </w:r>
-      <w:r>
-        <w:t xml:space="preserve"> Case</w:t>
-      </w:r>
-      <w:r>
-        <w:t xml:space="preserve"> #1: </w:t>
-      </w:r>
-      <w:r>
-        <w:t>Finding an Assessment</w:t>
+      <w:r>
+        <w:t>Use Case</w:t>
+      </w:r>
+      <w:r>
+        <w:t xml:space="preserve"> #1</w:t>
+      </w:r>
+      <w:r>
+        <w:t xml:space="preserve"> Description</w:t>
       </w:r>
       <w:bookmarkEnd w:id="77"/>
     </w:p>
     <w:p>
+      <w:r>
+        <w:t>In the first use case, a care provider organization is seeking information about assessment instruments to address a specified condition or health concern.  Their goal is to identify instruments and eventually acquire instruments which could be used to capture information essential to management of the care of patients having that condition.</w:t>
+      </w:r>
+      <w:r>
+        <w:t xml:space="preserve">  Their EHR will be able to perform the assessment once it has been acquired.</w:t>
+      </w:r>
+    </w:p>
+    <w:p>
       <w:pPr>
         <w:pStyle w:val="Heading5"/>
       </w:pPr>
-      <w:bookmarkStart w:id="78" w:name="_Toc32660924"/>
-      <w:r>
-        <w:t>X.</w:t>
-      </w:r>
-      <w:r>
-        <w:t>4</w:t>
-      </w:r>
-      <w:r>
-        <w:t>.2.1</w:t>
-      </w:r>
-      <w:r>
-        <w:t>.1</w:t>
-      </w:r>
-      <w:r>
-        <w:t xml:space="preserve"> </w:t>
-      </w:r>
-      <w:r>
-        <w:t>Use Case</w:t>
-      </w:r>
-      <w:r>
-        <w:t xml:space="preserve"> #1</w:t>
-      </w:r>
-      <w:r>
-        <w:t xml:space="preserve"> Description</w:t>
-      </w:r>
-      <w:bookmarkEnd w:id="78"/>
-    </w:p>
-    <w:p>
-      <w:r>
-        <w:t>In the first use case, a care provider organization is seeking information about assessment instruments to address a specified condition or health concern.  Their goal is to identify instruments and eventually acquire instruments which could be used to capture information essential to management of the care of patients having that condition.</w:t>
-      </w:r>
-      <w:r>
-        <w:t xml:space="preserve">  Their EHR will be able to perform the assessment once it has been acquired.</w:t>
-      </w:r>
-    </w:p>
-    <w:p>
-      <w:pPr>
-        <w:pStyle w:val="Heading5"/>
-      </w:pPr>
-      <w:bookmarkStart w:id="79" w:name="_Toc32660925"/>
+      <w:bookmarkStart w:id="78" w:name="_Toc32660925"/>
       <w:r>
         <w:lastRenderedPageBreak/>
         <w:t>X</w:t>
@@ -13730,7 +13807,7 @@
       <w:r>
         <w:t>rocess Flow</w:t>
       </w:r>
-      <w:bookmarkEnd w:id="79"/>
+      <w:bookmarkEnd w:id="78"/>
     </w:p>
     <w:p>
       <w:pPr>
@@ -13850,7 +13927,7 @@
                           </a:ln>
                           <a:extLst>
                             <a:ext uri="{909E8E84-426E-40dd-AFC4-6F175D3DCCD1}">
-                              <a14:hiddenFill xmlns="" xmlns:mo="http://schemas.microsoft.com/office/mac/office/2008/main" xmlns:mv="urn:schemas-microsoft-com:mac:vml" xmlns:o="urn:schemas-microsoft-com:office:office" xmlns:v="urn:schemas-microsoft-com:vml" xmlns:w10="urn:schemas-microsoft-com:office:word" xmlns:w="http://schemas.openxmlformats.org/wordprocessingml/2006/main" xmlns:a14="http://schemas.microsoft.com/office/drawing/2010/main">
+                              <a14:hiddenFill xmlns:a14="http://schemas.microsoft.com/office/drawing/2010/main" xmlns:w="http://schemas.openxmlformats.org/wordprocessingml/2006/main" xmlns:w10="urn:schemas-microsoft-com:office:word" xmlns:v="urn:schemas-microsoft-com:vml" xmlns:o="urn:schemas-microsoft-com:office:office" xmlns:mv="urn:schemas-microsoft-com:mac:vml" xmlns:mo="http://schemas.microsoft.com/office/mac/office/2008/main" xmlns="">
                                 <a:noFill/>
                               </a14:hiddenFill>
                             </a:ext>
@@ -13877,14 +13954,14 @@
                           </a:ln>
                           <a:extLst>
                             <a:ext uri="{909E8E84-426E-40dd-AFC4-6F175D3DCCD1}">
-                              <a14:hiddenFill xmlns="" xmlns:mo="http://schemas.microsoft.com/office/mac/office/2008/main" xmlns:mv="urn:schemas-microsoft-com:mac:vml" xmlns:o="urn:schemas-microsoft-com:office:office" xmlns:v="urn:schemas-microsoft-com:vml" xmlns:w10="urn:schemas-microsoft-com:office:word" xmlns:w="http://schemas.openxmlformats.org/wordprocessingml/2006/main" xmlns:a14="http://schemas.microsoft.com/office/drawing/2010/main">
+                              <a14:hiddenFill xmlns:a14="http://schemas.microsoft.com/office/drawing/2010/main" xmlns:w="http://schemas.openxmlformats.org/wordprocessingml/2006/main" xmlns:w10="urn:schemas-microsoft-com:office:word" xmlns:v="urn:schemas-microsoft-com:vml" xmlns:o="urn:schemas-microsoft-com:office:office" xmlns:mv="urn:schemas-microsoft-com:mac:vml" xmlns:mo="http://schemas.microsoft.com/office/mac/office/2008/main" xmlns="">
                                 <a:solidFill>
                                   <a:srgbClr val="FFFFFF"/>
                                 </a:solidFill>
                               </a14:hiddenFill>
                             </a:ext>
                             <a:ext uri="{91240B29-F687-4f45-9708-019B960494DF}">
-                              <a14:hiddenLine xmlns="" xmlns:mo="http://schemas.microsoft.com/office/mac/office/2008/main" xmlns:mv="urn:schemas-microsoft-com:mac:vml" xmlns:o="urn:schemas-microsoft-com:office:office" xmlns:v="urn:schemas-microsoft-com:vml" xmlns:w10="urn:schemas-microsoft-com:office:word" xmlns:w="http://schemas.openxmlformats.org/wordprocessingml/2006/main" xmlns:a14="http://schemas.microsoft.com/office/drawing/2010/main" w="9525">
+                              <a14:hiddenLine xmlns:a14="http://schemas.microsoft.com/office/drawing/2010/main" xmlns:w="http://schemas.openxmlformats.org/wordprocessingml/2006/main" xmlns:w10="urn:schemas-microsoft-com:office:word" xmlns:v="urn:schemas-microsoft-com:vml" xmlns:o="urn:schemas-microsoft-com:office:office" xmlns:mv="urn:schemas-microsoft-com:mac:vml" xmlns:mo="http://schemas.microsoft.com/office/mac/office/2008/main" xmlns="" w="9525">
                                 <a:solidFill>
                                   <a:srgbClr val="000000"/>
                                 </a:solidFill>
@@ -13960,7 +14037,7 @@
                           </a:ln>
                           <a:extLst>
                             <a:ext uri="{909E8E84-426E-40dd-AFC4-6F175D3DCCD1}">
-                              <a14:hiddenFill xmlns="" xmlns:mo="http://schemas.microsoft.com/office/mac/office/2008/main" xmlns:mv="urn:schemas-microsoft-com:mac:vml" xmlns:o="urn:schemas-microsoft-com:office:office" xmlns:v="urn:schemas-microsoft-com:vml" xmlns:w10="urn:schemas-microsoft-com:office:word" xmlns:w="http://schemas.openxmlformats.org/wordprocessingml/2006/main" xmlns:a14="http://schemas.microsoft.com/office/drawing/2010/main">
+                              <a14:hiddenFill xmlns:a14="http://schemas.microsoft.com/office/drawing/2010/main" xmlns:w="http://schemas.openxmlformats.org/wordprocessingml/2006/main" xmlns:w10="urn:schemas-microsoft-com:office:word" xmlns:v="urn:schemas-microsoft-com:vml" xmlns:o="urn:schemas-microsoft-com:office:office" xmlns:mv="urn:schemas-microsoft-com:mac:vml" xmlns:mo="http://schemas.microsoft.com/office/mac/office/2008/main" xmlns="">
                                 <a:noFill/>
                               </a14:hiddenFill>
                             </a:ext>
@@ -14021,7 +14098,7 @@
                           </a:ln>
                           <a:extLst>
                             <a:ext uri="{909E8E84-426E-40dd-AFC4-6F175D3DCCD1}">
-                              <a14:hiddenFill xmlns="" xmlns:mo="http://schemas.microsoft.com/office/mac/office/2008/main" xmlns:mv="urn:schemas-microsoft-com:mac:vml" xmlns:o="urn:schemas-microsoft-com:office:office" xmlns:v="urn:schemas-microsoft-com:vml" xmlns:w10="urn:schemas-microsoft-com:office:word" xmlns:w="http://schemas.openxmlformats.org/wordprocessingml/2006/main" xmlns:a14="http://schemas.microsoft.com/office/drawing/2010/main">
+                              <a14:hiddenFill xmlns:a14="http://schemas.microsoft.com/office/drawing/2010/main" xmlns:w="http://schemas.openxmlformats.org/wordprocessingml/2006/main" xmlns:w10="urn:schemas-microsoft-com:office:word" xmlns:v="urn:schemas-microsoft-com:vml" xmlns:o="urn:schemas-microsoft-com:office:office" xmlns:mv="urn:schemas-microsoft-com:mac:vml" xmlns:mo="http://schemas.microsoft.com/office/mac/office/2008/main" xmlns="">
                                 <a:noFill/>
                               </a14:hiddenFill>
                             </a:ext>
@@ -14048,14 +14125,14 @@
                           </a:ln>
                           <a:extLst>
                             <a:ext uri="{909E8E84-426E-40dd-AFC4-6F175D3DCCD1}">
-                              <a14:hiddenFill xmlns="" xmlns:mo="http://schemas.microsoft.com/office/mac/office/2008/main" xmlns:mv="urn:schemas-microsoft-com:mac:vml" xmlns:o="urn:schemas-microsoft-com:office:office" xmlns:v="urn:schemas-microsoft-com:vml" xmlns:w10="urn:schemas-microsoft-com:office:word" xmlns:w="http://schemas.openxmlformats.org/wordprocessingml/2006/main" xmlns:a14="http://schemas.microsoft.com/office/drawing/2010/main">
+                              <a14:hiddenFill xmlns:a14="http://schemas.microsoft.com/office/drawing/2010/main" xmlns:w="http://schemas.openxmlformats.org/wordprocessingml/2006/main" xmlns:w10="urn:schemas-microsoft-com:office:word" xmlns:v="urn:schemas-microsoft-com:vml" xmlns:o="urn:schemas-microsoft-com:office:office" xmlns:mv="urn:schemas-microsoft-com:mac:vml" xmlns:mo="http://schemas.microsoft.com/office/mac/office/2008/main" xmlns="">
                                 <a:solidFill>
                                   <a:srgbClr val="FFFFFF"/>
                                 </a:solidFill>
                               </a14:hiddenFill>
                             </a:ext>
                             <a:ext uri="{91240B29-F687-4f45-9708-019B960494DF}">
-                              <a14:hiddenLine xmlns="" xmlns:mo="http://schemas.microsoft.com/office/mac/office/2008/main" xmlns:mv="urn:schemas-microsoft-com:mac:vml" xmlns:o="urn:schemas-microsoft-com:office:office" xmlns:v="urn:schemas-microsoft-com:vml" xmlns:w10="urn:schemas-microsoft-com:office:word" xmlns:w="http://schemas.openxmlformats.org/wordprocessingml/2006/main" xmlns:a14="http://schemas.microsoft.com/office/drawing/2010/main" w="9525">
+                              <a14:hiddenLine xmlns:a14="http://schemas.microsoft.com/office/drawing/2010/main" xmlns:w="http://schemas.openxmlformats.org/wordprocessingml/2006/main" xmlns:w10="urn:schemas-microsoft-com:office:word" xmlns:v="urn:schemas-microsoft-com:vml" xmlns:o="urn:schemas-microsoft-com:office:office" xmlns:mv="urn:schemas-microsoft-com:mac:vml" xmlns:mo="http://schemas.microsoft.com/office/mac/office/2008/main" xmlns="" w="9525">
                                 <a:solidFill>
                                   <a:srgbClr val="000000"/>
                                 </a:solidFill>
@@ -14110,14 +14187,14 @@
                           </a:ln>
                           <a:extLst>
                             <a:ext uri="{909E8E84-426E-40dd-AFC4-6F175D3DCCD1}">
-                              <a14:hiddenFill xmlns="" xmlns:mo="http://schemas.microsoft.com/office/mac/office/2008/main" xmlns:mv="urn:schemas-microsoft-com:mac:vml" xmlns:o="urn:schemas-microsoft-com:office:office" xmlns:v="urn:schemas-microsoft-com:vml" xmlns:w10="urn:schemas-microsoft-com:office:word" xmlns:w="http://schemas.openxmlformats.org/wordprocessingml/2006/main" xmlns:a14="http://schemas.microsoft.com/office/drawing/2010/main">
+                              <a14:hiddenFill xmlns:a14="http://schemas.microsoft.com/office/drawing/2010/main" xmlns:w="http://schemas.openxmlformats.org/wordprocessingml/2006/main" xmlns:w10="urn:schemas-microsoft-com:office:word" xmlns:v="urn:schemas-microsoft-com:vml" xmlns:o="urn:schemas-microsoft-com:office:office" xmlns:mv="urn:schemas-microsoft-com:mac:vml" xmlns:mo="http://schemas.microsoft.com/office/mac/office/2008/main" xmlns="">
                                 <a:solidFill>
                                   <a:srgbClr val="FFFFFF"/>
                                 </a:solidFill>
                               </a14:hiddenFill>
                             </a:ext>
                             <a:ext uri="{91240B29-F687-4f45-9708-019B960494DF}">
-                              <a14:hiddenLine xmlns="" xmlns:mo="http://schemas.microsoft.com/office/mac/office/2008/main" xmlns:mv="urn:schemas-microsoft-com:mac:vml" xmlns:o="urn:schemas-microsoft-com:office:office" xmlns:v="urn:schemas-microsoft-com:vml" xmlns:w10="urn:schemas-microsoft-com:office:word" xmlns:w="http://schemas.openxmlformats.org/wordprocessingml/2006/main" xmlns:a14="http://schemas.microsoft.com/office/drawing/2010/main" w="9525">
+                              <a14:hiddenLine xmlns:a14="http://schemas.microsoft.com/office/drawing/2010/main" xmlns:w="http://schemas.openxmlformats.org/wordprocessingml/2006/main" xmlns:w10="urn:schemas-microsoft-com:office:word" xmlns:v="urn:schemas-microsoft-com:vml" xmlns:o="urn:schemas-microsoft-com:office:office" xmlns:mv="urn:schemas-microsoft-com:mac:vml" xmlns:mo="http://schemas.microsoft.com/office/mac/office/2008/main" xmlns="" w="9525">
                                 <a:solidFill>
                                   <a:srgbClr val="000000"/>
                                 </a:solidFill>
@@ -14177,7 +14254,7 @@
                           </a:ln>
                           <a:extLst>
                             <a:ext uri="{909E8E84-426E-40dd-AFC4-6F175D3DCCD1}">
-                              <a14:hiddenFill xmlns="" xmlns:mo="http://schemas.microsoft.com/office/mac/office/2008/main" xmlns:mv="urn:schemas-microsoft-com:mac:vml" xmlns:o="urn:schemas-microsoft-com:office:office" xmlns:v="urn:schemas-microsoft-com:vml" xmlns:w10="urn:schemas-microsoft-com:office:word" xmlns:w="http://schemas.openxmlformats.org/wordprocessingml/2006/main" xmlns:a14="http://schemas.microsoft.com/office/drawing/2010/main">
+                              <a14:hiddenFill xmlns:a14="http://schemas.microsoft.com/office/drawing/2010/main" xmlns:w="http://schemas.openxmlformats.org/wordprocessingml/2006/main" xmlns:w10="urn:schemas-microsoft-com:office:word" xmlns:v="urn:schemas-microsoft-com:vml" xmlns:o="urn:schemas-microsoft-com:office:office" xmlns:mv="urn:schemas-microsoft-com:mac:vml" xmlns:mo="http://schemas.microsoft.com/office/mac/office/2008/main" xmlns="">
                                 <a:noFill/>
                               </a14:hiddenFill>
                             </a:ext>
@@ -14204,14 +14281,14 @@
                           </a:ln>
                           <a:extLst>
                             <a:ext uri="{909E8E84-426E-40dd-AFC4-6F175D3DCCD1}">
-                              <a14:hiddenFill xmlns="" xmlns:mo="http://schemas.microsoft.com/office/mac/office/2008/main" xmlns:mv="urn:schemas-microsoft-com:mac:vml" xmlns:o="urn:schemas-microsoft-com:office:office" xmlns:v="urn:schemas-microsoft-com:vml" xmlns:w10="urn:schemas-microsoft-com:office:word" xmlns:w="http://schemas.openxmlformats.org/wordprocessingml/2006/main" xmlns:a14="http://schemas.microsoft.com/office/drawing/2010/main">
+                              <a14:hiddenFill xmlns:a14="http://schemas.microsoft.com/office/drawing/2010/main" xmlns:w="http://schemas.openxmlformats.org/wordprocessingml/2006/main" xmlns:w10="urn:schemas-microsoft-com:office:word" xmlns:v="urn:schemas-microsoft-com:vml" xmlns:o="urn:schemas-microsoft-com:office:office" xmlns:mv="urn:schemas-microsoft-com:mac:vml" xmlns:mo="http://schemas.microsoft.com/office/mac/office/2008/main" xmlns="">
                                 <a:solidFill>
                                   <a:srgbClr val="FFFFFF"/>
                                 </a:solidFill>
                               </a14:hiddenFill>
                             </a:ext>
                             <a:ext uri="{91240B29-F687-4f45-9708-019B960494DF}">
-                              <a14:hiddenLine xmlns="" xmlns:mo="http://schemas.microsoft.com/office/mac/office/2008/main" xmlns:mv="urn:schemas-microsoft-com:mac:vml" xmlns:o="urn:schemas-microsoft-com:office:office" xmlns:v="urn:schemas-microsoft-com:vml" xmlns:w10="urn:schemas-microsoft-com:office:word" xmlns:w="http://schemas.openxmlformats.org/wordprocessingml/2006/main" xmlns:a14="http://schemas.microsoft.com/office/drawing/2010/main" w="9525">
+                              <a14:hiddenLine xmlns:a14="http://schemas.microsoft.com/office/drawing/2010/main" xmlns:w="http://schemas.openxmlformats.org/wordprocessingml/2006/main" xmlns:w10="urn:schemas-microsoft-com:office:word" xmlns:v="urn:schemas-microsoft-com:vml" xmlns:o="urn:schemas-microsoft-com:office:office" xmlns:mv="urn:schemas-microsoft-com:mac:vml" xmlns:mo="http://schemas.microsoft.com/office/mac/office/2008/main" xmlns="" w="9525">
                                 <a:solidFill>
                                   <a:srgbClr val="000000"/>
                                 </a:solidFill>
@@ -14382,7 +14459,7 @@
                           </a:ln>
                           <a:extLst>
                             <a:ext uri="{909E8E84-426E-40dd-AFC4-6F175D3DCCD1}">
-                              <a14:hiddenFill xmlns="" xmlns:mo="http://schemas.microsoft.com/office/mac/office/2008/main" xmlns:mv="urn:schemas-microsoft-com:mac:vml" xmlns:o="urn:schemas-microsoft-com:office:office" xmlns:v="urn:schemas-microsoft-com:vml" xmlns:w10="urn:schemas-microsoft-com:office:word" xmlns:w="http://schemas.openxmlformats.org/wordprocessingml/2006/main" xmlns:a14="http://schemas.microsoft.com/office/drawing/2010/main">
+                              <a14:hiddenFill xmlns:a14="http://schemas.microsoft.com/office/drawing/2010/main" xmlns:w="http://schemas.openxmlformats.org/wordprocessingml/2006/main" xmlns:w10="urn:schemas-microsoft-com:office:word" xmlns:v="urn:schemas-microsoft-com:vml" xmlns:o="urn:schemas-microsoft-com:office:office" xmlns:mv="urn:schemas-microsoft-com:mac:vml" xmlns:mo="http://schemas.microsoft.com/office/mac/office/2008/main" xmlns="">
                                 <a:noFill/>
                               </a14:hiddenFill>
                             </a:ext>
@@ -14415,7 +14492,7 @@
                           </a:ln>
                           <a:extLst>
                             <a:ext uri="{909E8E84-426E-40dd-AFC4-6F175D3DCCD1}">
-                              <a14:hiddenFill xmlns="" xmlns:mo="http://schemas.microsoft.com/office/mac/office/2008/main" xmlns:mv="urn:schemas-microsoft-com:mac:vml" xmlns:o="urn:schemas-microsoft-com:office:office" xmlns:v="urn:schemas-microsoft-com:vml" xmlns:w10="urn:schemas-microsoft-com:office:word" xmlns:w="http://schemas.openxmlformats.org/wordprocessingml/2006/main" xmlns:a14="http://schemas.microsoft.com/office/drawing/2010/main">
+                              <a14:hiddenFill xmlns:a14="http://schemas.microsoft.com/office/drawing/2010/main" xmlns:w="http://schemas.openxmlformats.org/wordprocessingml/2006/main" xmlns:w10="urn:schemas-microsoft-com:office:word" xmlns:v="urn:schemas-microsoft-com:vml" xmlns:o="urn:schemas-microsoft-com:office:office" xmlns:mv="urn:schemas-microsoft-com:mac:vml" xmlns:mo="http://schemas.microsoft.com/office/mac/office/2008/main" xmlns="">
                                 <a:noFill/>
                               </a14:hiddenFill>
                             </a:ext>
@@ -14442,14 +14519,14 @@
                           </a:ln>
                           <a:extLst>
                             <a:ext uri="{909E8E84-426E-40dd-AFC4-6F175D3DCCD1}">
-                              <a14:hiddenFill xmlns="" xmlns:mo="http://schemas.microsoft.com/office/mac/office/2008/main" xmlns:mv="urn:schemas-microsoft-com:mac:vml" xmlns:o="urn:schemas-microsoft-com:office:office" xmlns:v="urn:schemas-microsoft-com:vml" xmlns:w10="urn:schemas-microsoft-com:office:word" xmlns:w="http://schemas.openxmlformats.org/wordprocessingml/2006/main" xmlns:a14="http://schemas.microsoft.com/office/drawing/2010/main">
+                              <a14:hiddenFill xmlns:a14="http://schemas.microsoft.com/office/drawing/2010/main" xmlns:w="http://schemas.openxmlformats.org/wordprocessingml/2006/main" xmlns:w10="urn:schemas-microsoft-com:office:word" xmlns:v="urn:schemas-microsoft-com:vml" xmlns:o="urn:schemas-microsoft-com:office:office" xmlns:mv="urn:schemas-microsoft-com:mac:vml" xmlns:mo="http://schemas.microsoft.com/office/mac/office/2008/main" xmlns="">
                                 <a:solidFill>
                                   <a:srgbClr val="FFFFFF"/>
                                 </a:solidFill>
                               </a14:hiddenFill>
                             </a:ext>
                             <a:ext uri="{91240B29-F687-4f45-9708-019B960494DF}">
-                              <a14:hiddenLine xmlns="" xmlns:mo="http://schemas.microsoft.com/office/mac/office/2008/main" xmlns:mv="urn:schemas-microsoft-com:mac:vml" xmlns:o="urn:schemas-microsoft-com:office:office" xmlns:v="urn:schemas-microsoft-com:vml" xmlns:w10="urn:schemas-microsoft-com:office:word" xmlns:w="http://schemas.openxmlformats.org/wordprocessingml/2006/main" xmlns:a14="http://schemas.microsoft.com/office/drawing/2010/main" w="9525">
+                              <a14:hiddenLine xmlns:a14="http://schemas.microsoft.com/office/drawing/2010/main" xmlns:w="http://schemas.openxmlformats.org/wordprocessingml/2006/main" xmlns:w10="urn:schemas-microsoft-com:office:word" xmlns:v="urn:schemas-microsoft-com:vml" xmlns:o="urn:schemas-microsoft-com:office:office" xmlns:mv="urn:schemas-microsoft-com:mac:vml" xmlns:mo="http://schemas.microsoft.com/office/mac/office/2008/main" xmlns="" w="9525">
                                 <a:solidFill>
                                   <a:srgbClr val="000000"/>
                                 </a:solidFill>
@@ -14539,14 +14616,14 @@
                           </a:ln>
                           <a:extLst>
                             <a:ext uri="{909E8E84-426E-40dd-AFC4-6F175D3DCCD1}">
-                              <a14:hiddenFill xmlns="" xmlns:mo="http://schemas.microsoft.com/office/mac/office/2008/main" xmlns:mv="urn:schemas-microsoft-com:mac:vml" xmlns:o="urn:schemas-microsoft-com:office:office" xmlns:v="urn:schemas-microsoft-com:vml" xmlns:w10="urn:schemas-microsoft-com:office:word" xmlns:w="http://schemas.openxmlformats.org/wordprocessingml/2006/main" xmlns:a14="http://schemas.microsoft.com/office/drawing/2010/main">
+                              <a14:hiddenFill xmlns:a14="http://schemas.microsoft.com/office/drawing/2010/main" xmlns:w="http://schemas.openxmlformats.org/wordprocessingml/2006/main" xmlns:w10="urn:schemas-microsoft-com:office:word" xmlns:v="urn:schemas-microsoft-com:vml" xmlns:o="urn:schemas-microsoft-com:office:office" xmlns:mv="urn:schemas-microsoft-com:mac:vml" xmlns:mo="http://schemas.microsoft.com/office/mac/office/2008/main" xmlns="">
                                 <a:solidFill>
                                   <a:srgbClr val="FFFFFF"/>
                                 </a:solidFill>
                               </a14:hiddenFill>
                             </a:ext>
                             <a:ext uri="{91240B29-F687-4f45-9708-019B960494DF}">
-                              <a14:hiddenLine xmlns="" xmlns:mo="http://schemas.microsoft.com/office/mac/office/2008/main" xmlns:mv="urn:schemas-microsoft-com:mac:vml" xmlns:o="urn:schemas-microsoft-com:office:office" xmlns:v="urn:schemas-microsoft-com:vml" xmlns:w10="urn:schemas-microsoft-com:office:word" xmlns:w="http://schemas.openxmlformats.org/wordprocessingml/2006/main" xmlns:a14="http://schemas.microsoft.com/office/drawing/2010/main" w="9525">
+                              <a14:hiddenLine xmlns:a14="http://schemas.microsoft.com/office/drawing/2010/main" xmlns:w="http://schemas.openxmlformats.org/wordprocessingml/2006/main" xmlns:w10="urn:schemas-microsoft-com:office:word" xmlns:v="urn:schemas-microsoft-com:vml" xmlns:o="urn:schemas-microsoft-com:office:office" xmlns:mv="urn:schemas-microsoft-com:mac:vml" xmlns:mo="http://schemas.microsoft.com/office/mac/office/2008/main" xmlns="" w="9525">
                                 <a:solidFill>
                                   <a:srgbClr val="000000"/>
                                 </a:solidFill>
@@ -14955,8 +15032,8 @@
       <w:pPr>
         <w:pStyle w:val="Heading4"/>
       </w:pPr>
-      <w:bookmarkStart w:id="80" w:name="_Toc32660926"/>
-      <w:bookmarkStart w:id="81" w:name="_Toc452542495"/>
+      <w:bookmarkStart w:id="79" w:name="_Toc32660926"/>
+      <w:bookmarkStart w:id="80" w:name="_Toc452542495"/>
       <w:r>
         <w:t>X.4.2.</w:t>
       </w:r>
@@ -14969,13 +15046,13 @@
       <w:r>
         <w:t>Executing the Assessment Instrument</w:t>
       </w:r>
-      <w:bookmarkEnd w:id="80"/>
+      <w:bookmarkEnd w:id="79"/>
     </w:p>
     <w:p>
       <w:pPr>
         <w:pStyle w:val="Heading5"/>
       </w:pPr>
-      <w:bookmarkStart w:id="82" w:name="_Toc32660927"/>
+      <w:bookmarkStart w:id="81" w:name="_Toc32660927"/>
       <w:r>
         <w:t>X.4.2.2</w:t>
       </w:r>
@@ -14994,7 +15071,7 @@
       <w:r>
         <w:t>escription</w:t>
       </w:r>
-      <w:bookmarkEnd w:id="82"/>
+      <w:bookmarkEnd w:id="81"/>
     </w:p>
     <w:p>
       <w:pPr>
@@ -15142,7 +15219,7 @@
           <w:bCs/>
         </w:rPr>
       </w:pPr>
-      <w:bookmarkStart w:id="83" w:name="_Toc32660928"/>
+      <w:bookmarkStart w:id="82" w:name="_Toc32660928"/>
       <w:r>
         <w:t>X.4.2.</w:t>
       </w:r>
@@ -15152,7 +15229,7 @@
       <w:r>
         <w:t xml:space="preserve"> </w:t>
       </w:r>
-      <w:commentRangeStart w:id="84"/>
+      <w:commentRangeStart w:id="83"/>
       <w:r>
         <w:t>Use Case #2</w:t>
       </w:r>
@@ -15165,7 +15242,7 @@
         </w:rPr>
         <w:t>Process Flow</w:t>
       </w:r>
-      <w:commentRangeEnd w:id="84"/>
+      <w:commentRangeEnd w:id="83"/>
       <w:r>
         <w:rPr>
           <w:rStyle w:val="CommentReference"/>
@@ -15173,7 +15250,7 @@
           <w:b w:val="0"/>
           <w:kern w:val="0"/>
         </w:rPr>
-        <w:commentReference w:id="84"/>
+        <w:commentReference w:id="83"/>
       </w:r>
       <w:r>
         <w:rPr>
@@ -15181,7 +15258,7 @@
         </w:rPr>
         <w:t>s</w:t>
       </w:r>
-      <w:bookmarkEnd w:id="83"/>
+      <w:bookmarkEnd w:id="82"/>
     </w:p>
     <w:p>
       <w:pPr>
@@ -15256,6 +15333,8 @@
         <w:pStyle w:val="BodyText"/>
         <w:jc w:val="center"/>
       </w:pPr>
+      <w:bookmarkStart w:id="84" w:name="_GoBack"/>
+      <w:bookmarkEnd w:id="84"/>
       <w:r>
         <w:rPr>
           <w:noProof/>
@@ -15305,7 +15384,7 @@
                           </a:ln>
                           <a:extLst>
                             <a:ext uri="{909E8E84-426E-40dd-AFC4-6F175D3DCCD1}">
-                              <a14:hiddenFill xmlns="" xmlns:mo="http://schemas.microsoft.com/office/mac/office/2008/main" xmlns:mv="urn:schemas-microsoft-com:mac:vml" xmlns:o="urn:schemas-microsoft-com:office:office" xmlns:v="urn:schemas-microsoft-com:vml" xmlns:w10="urn:schemas-microsoft-com:office:word" xmlns:w="http://schemas.openxmlformats.org/wordprocessingml/2006/main" xmlns:a14="http://schemas.microsoft.com/office/drawing/2010/main">
+                              <a14:hiddenFill xmlns:a14="http://schemas.microsoft.com/office/drawing/2010/main" xmlns:w="http://schemas.openxmlformats.org/wordprocessingml/2006/main" xmlns:w10="urn:schemas-microsoft-com:office:word" xmlns:v="urn:schemas-microsoft-com:vml" xmlns:o="urn:schemas-microsoft-com:office:office" xmlns:mv="urn:schemas-microsoft-com:mac:vml" xmlns:mo="http://schemas.microsoft.com/office/mac/office/2008/main" xmlns="">
                                 <a:noFill/>
                               </a14:hiddenFill>
                             </a:ext>
@@ -15332,14 +15411,14 @@
                           </a:ln>
                           <a:extLst>
                             <a:ext uri="{909E8E84-426E-40dd-AFC4-6F175D3DCCD1}">
-                              <a14:hiddenFill xmlns="" xmlns:mo="http://schemas.microsoft.com/office/mac/office/2008/main" xmlns:mv="urn:schemas-microsoft-com:mac:vml" xmlns:o="urn:schemas-microsoft-com:office:office" xmlns:v="urn:schemas-microsoft-com:vml" xmlns:w10="urn:schemas-microsoft-com:office:word" xmlns:w="http://schemas.openxmlformats.org/wordprocessingml/2006/main" xmlns:a14="http://schemas.microsoft.com/office/drawing/2010/main">
+                              <a14:hiddenFill xmlns:a14="http://schemas.microsoft.com/office/drawing/2010/main" xmlns:w="http://schemas.openxmlformats.org/wordprocessingml/2006/main" xmlns:w10="urn:schemas-microsoft-com:office:word" xmlns:v="urn:schemas-microsoft-com:vml" xmlns:o="urn:schemas-microsoft-com:office:office" xmlns:mv="urn:schemas-microsoft-com:mac:vml" xmlns:mo="http://schemas.microsoft.com/office/mac/office/2008/main" xmlns="">
                                 <a:solidFill>
                                   <a:srgbClr val="FFFFFF"/>
                                 </a:solidFill>
                               </a14:hiddenFill>
                             </a:ext>
                             <a:ext uri="{91240B29-F687-4f45-9708-019B960494DF}">
-                              <a14:hiddenLine xmlns="" xmlns:mo="http://schemas.microsoft.com/office/mac/office/2008/main" xmlns:mv="urn:schemas-microsoft-com:mac:vml" xmlns:o="urn:schemas-microsoft-com:office:office" xmlns:v="urn:schemas-microsoft-com:vml" xmlns:w10="urn:schemas-microsoft-com:office:word" xmlns:w="http://schemas.openxmlformats.org/wordprocessingml/2006/main" xmlns:a14="http://schemas.microsoft.com/office/drawing/2010/main" w="9525">
+                              <a14:hiddenLine xmlns:a14="http://schemas.microsoft.com/office/drawing/2010/main" xmlns:w="http://schemas.openxmlformats.org/wordprocessingml/2006/main" xmlns:w10="urn:schemas-microsoft-com:office:word" xmlns:v="urn:schemas-microsoft-com:vml" xmlns:o="urn:schemas-microsoft-com:office:office" xmlns:mv="urn:schemas-microsoft-com:mac:vml" xmlns:mo="http://schemas.microsoft.com/office/mac/office/2008/main" xmlns="" w="9525">
                                 <a:solidFill>
                                   <a:srgbClr val="000000"/>
                                 </a:solidFill>
@@ -15442,7 +15521,7 @@
                           </a:ln>
                           <a:extLst>
                             <a:ext uri="{909E8E84-426E-40dd-AFC4-6F175D3DCCD1}">
-                              <a14:hiddenFill xmlns="" xmlns:mo="http://schemas.microsoft.com/office/mac/office/2008/main" xmlns:mv="urn:schemas-microsoft-com:mac:vml" xmlns:o="urn:schemas-microsoft-com:office:office" xmlns:v="urn:schemas-microsoft-com:vml" xmlns:w10="urn:schemas-microsoft-com:office:word" xmlns:w="http://schemas.openxmlformats.org/wordprocessingml/2006/main" xmlns:a14="http://schemas.microsoft.com/office/drawing/2010/main">
+                              <a14:hiddenFill xmlns:a14="http://schemas.microsoft.com/office/drawing/2010/main" xmlns:w="http://schemas.openxmlformats.org/wordprocessingml/2006/main" xmlns:w10="urn:schemas-microsoft-com:office:word" xmlns:v="urn:schemas-microsoft-com:vml" xmlns:o="urn:schemas-microsoft-com:office:office" xmlns:mv="urn:schemas-microsoft-com:mac:vml" xmlns:mo="http://schemas.microsoft.com/office/mac/office/2008/main" xmlns="">
                                 <a:noFill/>
                               </a14:hiddenFill>
                             </a:ext>
@@ -15503,7 +15582,7 @@
                           </a:ln>
                           <a:extLst>
                             <a:ext uri="{909E8E84-426E-40dd-AFC4-6F175D3DCCD1}">
-                              <a14:hiddenFill xmlns="" xmlns:mo="http://schemas.microsoft.com/office/mac/office/2008/main" xmlns:mv="urn:schemas-microsoft-com:mac:vml" xmlns:o="urn:schemas-microsoft-com:office:office" xmlns:v="urn:schemas-microsoft-com:vml" xmlns:w10="urn:schemas-microsoft-com:office:word" xmlns:w="http://schemas.openxmlformats.org/wordprocessingml/2006/main" xmlns:a14="http://schemas.microsoft.com/office/drawing/2010/main">
+                              <a14:hiddenFill xmlns:a14="http://schemas.microsoft.com/office/drawing/2010/main" xmlns:w="http://schemas.openxmlformats.org/wordprocessingml/2006/main" xmlns:w10="urn:schemas-microsoft-com:office:word" xmlns:v="urn:schemas-microsoft-com:vml" xmlns:o="urn:schemas-microsoft-com:office:office" xmlns:mv="urn:schemas-microsoft-com:mac:vml" xmlns:mo="http://schemas.microsoft.com/office/mac/office/2008/main" xmlns="">
                                 <a:noFill/>
                               </a14:hiddenFill>
                             </a:ext>
@@ -15530,14 +15609,14 @@
                           </a:ln>
                           <a:extLst>
                             <a:ext uri="{909E8E84-426E-40dd-AFC4-6F175D3DCCD1}">
-                              <a14:hiddenFill xmlns="" xmlns:mo="http://schemas.microsoft.com/office/mac/office/2008/main" xmlns:mv="urn:schemas-microsoft-com:mac:vml" xmlns:o="urn:schemas-microsoft-com:office:office" xmlns:v="urn:schemas-microsoft-com:vml" xmlns:w10="urn:schemas-microsoft-com:office:word" xmlns:w="http://schemas.openxmlformats.org/wordprocessingml/2006/main" xmlns:a14="http://schemas.microsoft.com/office/drawing/2010/main">
+                              <a14:hiddenFill xmlns:a14="http://schemas.microsoft.com/office/drawing/2010/main" xmlns:w="http://schemas.openxmlformats.org/wordprocessingml/2006/main" xmlns:w10="urn:schemas-microsoft-com:office:word" xmlns:v="urn:schemas-microsoft-com:vml" xmlns:o="urn:schemas-microsoft-com:office:office" xmlns:mv="urn:schemas-microsoft-com:mac:vml" xmlns:mo="http://schemas.microsoft.com/office/mac/office/2008/main" xmlns="">
                                 <a:solidFill>
                                   <a:srgbClr val="FFFFFF"/>
                                 </a:solidFill>
                               </a14:hiddenFill>
                             </a:ext>
                             <a:ext uri="{91240B29-F687-4f45-9708-019B960494DF}">
-                              <a14:hiddenLine xmlns="" xmlns:mo="http://schemas.microsoft.com/office/mac/office/2008/main" xmlns:mv="urn:schemas-microsoft-com:mac:vml" xmlns:o="urn:schemas-microsoft-com:office:office" xmlns:v="urn:schemas-microsoft-com:vml" xmlns:w10="urn:schemas-microsoft-com:office:word" xmlns:w="http://schemas.openxmlformats.org/wordprocessingml/2006/main" xmlns:a14="http://schemas.microsoft.com/office/drawing/2010/main" w="9525">
+                              <a14:hiddenLine xmlns:a14="http://schemas.microsoft.com/office/drawing/2010/main" xmlns:w="http://schemas.openxmlformats.org/wordprocessingml/2006/main" xmlns:w10="urn:schemas-microsoft-com:office:word" xmlns:v="urn:schemas-microsoft-com:vml" xmlns:o="urn:schemas-microsoft-com:office:office" xmlns:mv="urn:schemas-microsoft-com:mac:vml" xmlns:mo="http://schemas.microsoft.com/office/mac/office/2008/main" xmlns="" w="9525">
                                 <a:solidFill>
                                   <a:srgbClr val="000000"/>
                                 </a:solidFill>
@@ -15591,14 +15670,14 @@
                           </a:ln>
                           <a:extLst>
                             <a:ext uri="{909E8E84-426E-40dd-AFC4-6F175D3DCCD1}">
-                              <a14:hiddenFill xmlns="" xmlns:mo="http://schemas.microsoft.com/office/mac/office/2008/main" xmlns:mv="urn:schemas-microsoft-com:mac:vml" xmlns:o="urn:schemas-microsoft-com:office:office" xmlns:v="urn:schemas-microsoft-com:vml" xmlns:w10="urn:schemas-microsoft-com:office:word" xmlns:w="http://schemas.openxmlformats.org/wordprocessingml/2006/main" xmlns:a14="http://schemas.microsoft.com/office/drawing/2010/main">
+                              <a14:hiddenFill xmlns:a14="http://schemas.microsoft.com/office/drawing/2010/main" xmlns:w="http://schemas.openxmlformats.org/wordprocessingml/2006/main" xmlns:w10="urn:schemas-microsoft-com:office:word" xmlns:v="urn:schemas-microsoft-com:vml" xmlns:o="urn:schemas-microsoft-com:office:office" xmlns:mv="urn:schemas-microsoft-com:mac:vml" xmlns:mo="http://schemas.microsoft.com/office/mac/office/2008/main" xmlns="">
                                 <a:solidFill>
                                   <a:srgbClr val="FFFFFF"/>
                                 </a:solidFill>
                               </a14:hiddenFill>
                             </a:ext>
                             <a:ext uri="{91240B29-F687-4f45-9708-019B960494DF}">
-                              <a14:hiddenLine xmlns="" xmlns:mo="http://schemas.microsoft.com/office/mac/office/2008/main" xmlns:mv="urn:schemas-microsoft-com:mac:vml" xmlns:o="urn:schemas-microsoft-com:office:office" xmlns:v="urn:schemas-microsoft-com:vml" xmlns:w10="urn:schemas-microsoft-com:office:word" xmlns:w="http://schemas.openxmlformats.org/wordprocessingml/2006/main" xmlns:a14="http://schemas.microsoft.com/office/drawing/2010/main" w="9525">
+                              <a14:hiddenLine xmlns:a14="http://schemas.microsoft.com/office/drawing/2010/main" xmlns:w="http://schemas.openxmlformats.org/wordprocessingml/2006/main" xmlns:w10="urn:schemas-microsoft-com:office:word" xmlns:v="urn:schemas-microsoft-com:vml" xmlns:o="urn:schemas-microsoft-com:office:office" xmlns:mv="urn:schemas-microsoft-com:mac:vml" xmlns:mo="http://schemas.microsoft.com/office/mac/office/2008/main" xmlns="" w="9525">
                                 <a:solidFill>
                                   <a:srgbClr val="000000"/>
                                 </a:solidFill>
@@ -15658,7 +15737,7 @@
                           </a:ln>
                           <a:extLst>
                             <a:ext uri="{909E8E84-426E-40dd-AFC4-6F175D3DCCD1}">
-                              <a14:hiddenFill xmlns="" xmlns:mo="http://schemas.microsoft.com/office/mac/office/2008/main" xmlns:mv="urn:schemas-microsoft-com:mac:vml" xmlns:o="urn:schemas-microsoft-com:office:office" xmlns:v="urn:schemas-microsoft-com:vml" xmlns:w10="urn:schemas-microsoft-com:office:word" xmlns:w="http://schemas.openxmlformats.org/wordprocessingml/2006/main" xmlns:a14="http://schemas.microsoft.com/office/drawing/2010/main">
+                              <a14:hiddenFill xmlns:a14="http://schemas.microsoft.com/office/drawing/2010/main" xmlns:w="http://schemas.openxmlformats.org/wordprocessingml/2006/main" xmlns:w10="urn:schemas-microsoft-com:office:word" xmlns:v="urn:schemas-microsoft-com:vml" xmlns:o="urn:schemas-microsoft-com:office:office" xmlns:mv="urn:schemas-microsoft-com:mac:vml" xmlns:mo="http://schemas.microsoft.com/office/mac/office/2008/main" xmlns="">
                                 <a:noFill/>
                               </a14:hiddenFill>
                             </a:ext>
@@ -15685,14 +15764,14 @@
                           </a:ln>
                           <a:extLst>
                             <a:ext uri="{909E8E84-426E-40dd-AFC4-6F175D3DCCD1}">
-                              <a14:hiddenFill xmlns="" xmlns:mo="http://schemas.microsoft.com/office/mac/office/2008/main" xmlns:mv="urn:schemas-microsoft-com:mac:vml" xmlns:o="urn:schemas-microsoft-com:office:office" xmlns:v="urn:schemas-microsoft-com:vml" xmlns:w10="urn:schemas-microsoft-com:office:word" xmlns:w="http://schemas.openxmlformats.org/wordprocessingml/2006/main" xmlns:a14="http://schemas.microsoft.com/office/drawing/2010/main">
+                              <a14:hiddenFill xmlns:a14="http://schemas.microsoft.com/office/drawing/2010/main" xmlns:w="http://schemas.openxmlformats.org/wordprocessingml/2006/main" xmlns:w10="urn:schemas-microsoft-com:office:word" xmlns:v="urn:schemas-microsoft-com:vml" xmlns:o="urn:schemas-microsoft-com:office:office" xmlns:mv="urn:schemas-microsoft-com:mac:vml" xmlns:mo="http://schemas.microsoft.com/office/mac/office/2008/main" xmlns="">
                                 <a:solidFill>
                                   <a:srgbClr val="FFFFFF"/>
                                 </a:solidFill>
                               </a14:hiddenFill>
                             </a:ext>
                             <a:ext uri="{91240B29-F687-4f45-9708-019B960494DF}">
-                              <a14:hiddenLine xmlns="" xmlns:mo="http://schemas.microsoft.com/office/mac/office/2008/main" xmlns:mv="urn:schemas-microsoft-com:mac:vml" xmlns:o="urn:schemas-microsoft-com:office:office" xmlns:v="urn:schemas-microsoft-com:vml" xmlns:w10="urn:schemas-microsoft-com:office:word" xmlns:w="http://schemas.openxmlformats.org/wordprocessingml/2006/main" xmlns:a14="http://schemas.microsoft.com/office/drawing/2010/main" w="9525">
+                              <a14:hiddenLine xmlns:a14="http://schemas.microsoft.com/office/drawing/2010/main" xmlns:w="http://schemas.openxmlformats.org/wordprocessingml/2006/main" xmlns:w10="urn:schemas-microsoft-com:office:word" xmlns:v="urn:schemas-microsoft-com:vml" xmlns:o="urn:schemas-microsoft-com:office:office" xmlns:mv="urn:schemas-microsoft-com:mac:vml" xmlns:mo="http://schemas.microsoft.com/office/mac/office/2008/main" xmlns="" w="9525">
                                 <a:solidFill>
                                   <a:srgbClr val="000000"/>
                                 </a:solidFill>
@@ -15718,7 +15797,14 @@
                                   <w:sz w:val="18"/>
                                   <w:szCs w:val="22"/>
                                 </w:rPr>
-                                <w:t>Publish Assessment</w:t>
+                                <w:t>Report</w:t>
+                              </w:r>
+                              <w:r>
+                                <w:rPr>
+                                  <w:sz w:val="18"/>
+                                  <w:szCs w:val="22"/>
+                                </w:rPr>
+                                <w:t xml:space="preserve"> Assessment</w:t>
                               </w:r>
                               <w:r>
                                 <w:rPr>
@@ -15957,7 +16043,14 @@
                             <w:sz w:val="18"/>
                             <w:szCs w:val="22"/>
                           </w:rPr>
-                          <w:t>Publish Assessment</w:t>
+                          <w:t>Report</w:t>
+                        </w:r>
+                        <w:r>
+                          <w:rPr>
+                            <w:sz w:val="18"/>
+                            <w:szCs w:val="22"/>
+                          </w:rPr>
+                          <w:t xml:space="preserve"> Assessment</w:t>
                         </w:r>
                         <w:r>
                           <w:rPr>
@@ -16060,7 +16153,7 @@
         <w:pStyle w:val="Heading2"/>
       </w:pPr>
       <w:bookmarkStart w:id="85" w:name="_Toc32660929"/>
-      <w:bookmarkEnd w:id="81"/>
+      <w:bookmarkEnd w:id="80"/>
       <w:r>
         <w:t>X.</w:t>
       </w:r>
@@ -16455,11 +16548,11 @@
       </w:r>
       <w:bookmarkEnd w:id="89"/>
     </w:p>
+    <w:bookmarkEnd w:id="66"/>
     <w:bookmarkEnd w:id="67"/>
     <w:bookmarkEnd w:id="68"/>
     <w:bookmarkEnd w:id="69"/>
     <w:bookmarkEnd w:id="70"/>
-    <w:bookmarkEnd w:id="71"/>
     <w:p>
       <w:pPr>
         <w:pStyle w:val="BodyText"/>
@@ -16856,7 +16949,7 @@
                           </a:ln>
                           <a:extLst>
                             <a:ext uri="{909E8E84-426E-40dd-AFC4-6F175D3DCCD1}">
-                              <a14:hiddenFill xmlns="" xmlns:mo="http://schemas.microsoft.com/office/mac/office/2008/main" xmlns:mv="urn:schemas-microsoft-com:mac:vml" xmlns:o="urn:schemas-microsoft-com:office:office" xmlns:v="urn:schemas-microsoft-com:vml" xmlns:w10="urn:schemas-microsoft-com:office:word" xmlns:w="http://schemas.openxmlformats.org/wordprocessingml/2006/main" xmlns:a14="http://schemas.microsoft.com/office/drawing/2010/main">
+                              <a14:hiddenFill xmlns:a14="http://schemas.microsoft.com/office/drawing/2010/main" xmlns:w="http://schemas.openxmlformats.org/wordprocessingml/2006/main" xmlns:w10="urn:schemas-microsoft-com:office:word" xmlns:v="urn:schemas-microsoft-com:vml" xmlns:o="urn:schemas-microsoft-com:office:office" xmlns:mv="urn:schemas-microsoft-com:mac:vml" xmlns:mo="http://schemas.microsoft.com/office/mac/office/2008/main" xmlns="">
                                 <a:noFill/>
                               </a14:hiddenFill>
                             </a:ext>
@@ -16937,7 +17030,7 @@
                           </a:ln>
                           <a:extLst>
                             <a:ext uri="{909E8E84-426E-40dd-AFC4-6F175D3DCCD1}">
-                              <a14:hiddenFill xmlns="" xmlns:mo="http://schemas.microsoft.com/office/mac/office/2008/main" xmlns:mv="urn:schemas-microsoft-com:mac:vml" xmlns:o="urn:schemas-microsoft-com:office:office" xmlns:v="urn:schemas-microsoft-com:vml" xmlns:w10="urn:schemas-microsoft-com:office:word" xmlns:w="http://schemas.openxmlformats.org/wordprocessingml/2006/main" xmlns:a14="http://schemas.microsoft.com/office/drawing/2010/main">
+                              <a14:hiddenFill xmlns:a14="http://schemas.microsoft.com/office/drawing/2010/main" xmlns:w="http://schemas.openxmlformats.org/wordprocessingml/2006/main" xmlns:w10="urn:schemas-microsoft-com:office:word" xmlns:v="urn:schemas-microsoft-com:vml" xmlns:o="urn:schemas-microsoft-com:office:office" xmlns:mv="urn:schemas-microsoft-com:mac:vml" xmlns:mo="http://schemas.microsoft.com/office/mac/office/2008/main" xmlns="">
                                 <a:noFill/>
                               </a14:hiddenFill>
                             </a:ext>
@@ -17622,7 +17715,7 @@
                           </a:ln>
                           <a:extLst>
                             <a:ext uri="{909E8E84-426E-40dd-AFC4-6F175D3DCCD1}">
-                              <a14:hiddenFill xmlns="" xmlns:mo="http://schemas.microsoft.com/office/mac/office/2008/main" xmlns:mv="urn:schemas-microsoft-com:mac:vml" xmlns:o="urn:schemas-microsoft-com:office:office" xmlns:v="urn:schemas-microsoft-com:vml" xmlns:w10="urn:schemas-microsoft-com:office:word" xmlns:w="http://schemas.openxmlformats.org/wordprocessingml/2006/main" xmlns:a14="http://schemas.microsoft.com/office/drawing/2010/main">
+                              <a14:hiddenFill xmlns:a14="http://schemas.microsoft.com/office/drawing/2010/main" xmlns:w="http://schemas.openxmlformats.org/wordprocessingml/2006/main" xmlns:w10="urn:schemas-microsoft-com:office:word" xmlns:v="urn:schemas-microsoft-com:vml" xmlns:o="urn:schemas-microsoft-com:office:office" xmlns:mv="urn:schemas-microsoft-com:mac:vml" xmlns:mo="http://schemas.microsoft.com/office/mac/office/2008/main" xmlns="">
                                 <a:noFill/>
                               </a14:hiddenFill>
                             </a:ext>
@@ -17649,14 +17742,14 @@
                           </a:ln>
                           <a:extLst>
                             <a:ext uri="{909E8E84-426E-40dd-AFC4-6F175D3DCCD1}">
-                              <a14:hiddenFill xmlns="" xmlns:mo="http://schemas.microsoft.com/office/mac/office/2008/main" xmlns:mv="urn:schemas-microsoft-com:mac:vml" xmlns:o="urn:schemas-microsoft-com:office:office" xmlns:v="urn:schemas-microsoft-com:vml" xmlns:w10="urn:schemas-microsoft-com:office:word" xmlns:w="http://schemas.openxmlformats.org/wordprocessingml/2006/main" xmlns:a14="http://schemas.microsoft.com/office/drawing/2010/main">
+                              <a14:hiddenFill xmlns:a14="http://schemas.microsoft.com/office/drawing/2010/main" xmlns:w="http://schemas.openxmlformats.org/wordprocessingml/2006/main" xmlns:w10="urn:schemas-microsoft-com:office:word" xmlns:v="urn:schemas-microsoft-com:vml" xmlns:o="urn:schemas-microsoft-com:office:office" xmlns:mv="urn:schemas-microsoft-com:mac:vml" xmlns:mo="http://schemas.microsoft.com/office/mac/office/2008/main" xmlns="">
                                 <a:solidFill>
                                   <a:srgbClr val="FFFFFF"/>
                                 </a:solidFill>
                               </a14:hiddenFill>
                             </a:ext>
                             <a:ext uri="{91240B29-F687-4f45-9708-019B960494DF}">
-                              <a14:hiddenLine xmlns="" xmlns:mo="http://schemas.microsoft.com/office/mac/office/2008/main" xmlns:mv="urn:schemas-microsoft-com:mac:vml" xmlns:o="urn:schemas-microsoft-com:office:office" xmlns:v="urn:schemas-microsoft-com:vml" xmlns:w10="urn:schemas-microsoft-com:office:word" xmlns:w="http://schemas.openxmlformats.org/wordprocessingml/2006/main" xmlns:a14="http://schemas.microsoft.com/office/drawing/2010/main" w="9525">
+                              <a14:hiddenLine xmlns:a14="http://schemas.microsoft.com/office/drawing/2010/main" xmlns:w="http://schemas.openxmlformats.org/wordprocessingml/2006/main" xmlns:w10="urn:schemas-microsoft-com:office:word" xmlns:v="urn:schemas-microsoft-com:vml" xmlns:o="urn:schemas-microsoft-com:office:office" xmlns:mv="urn:schemas-microsoft-com:mac:vml" xmlns:mo="http://schemas.microsoft.com/office/mac/office/2008/main" xmlns="" w="9525">
                                 <a:solidFill>
                                   <a:srgbClr val="000000"/>
                                 </a:solidFill>
@@ -17720,7 +17813,7 @@
                           </a:ln>
                           <a:extLst>
                             <a:ext uri="{909E8E84-426E-40dd-AFC4-6F175D3DCCD1}">
-                              <a14:hiddenFill xmlns="" xmlns:mo="http://schemas.microsoft.com/office/mac/office/2008/main" xmlns:mv="urn:schemas-microsoft-com:mac:vml" xmlns:o="urn:schemas-microsoft-com:office:office" xmlns:v="urn:schemas-microsoft-com:vml" xmlns:w10="urn:schemas-microsoft-com:office:word" xmlns:w="http://schemas.openxmlformats.org/wordprocessingml/2006/main" xmlns:a14="http://schemas.microsoft.com/office/drawing/2010/main">
+                              <a14:hiddenFill xmlns:a14="http://schemas.microsoft.com/office/drawing/2010/main" xmlns:w="http://schemas.openxmlformats.org/wordprocessingml/2006/main" xmlns:w10="urn:schemas-microsoft-com:office:word" xmlns:v="urn:schemas-microsoft-com:vml" xmlns:o="urn:schemas-microsoft-com:office:office" xmlns:mv="urn:schemas-microsoft-com:mac:vml" xmlns:mo="http://schemas.microsoft.com/office/mac/office/2008/main" xmlns="">
                                 <a:noFill/>
                               </a14:hiddenFill>
                             </a:ext>
@@ -17805,14 +17898,14 @@
                           </a:ln>
                           <a:extLst>
                             <a:ext uri="{909E8E84-426E-40dd-AFC4-6F175D3DCCD1}">
-                              <a14:hiddenFill xmlns="" xmlns:mo="http://schemas.microsoft.com/office/mac/office/2008/main" xmlns:mv="urn:schemas-microsoft-com:mac:vml" xmlns:o="urn:schemas-microsoft-com:office:office" xmlns:v="urn:schemas-microsoft-com:vml" xmlns:w10="urn:schemas-microsoft-com:office:word" xmlns:w="http://schemas.openxmlformats.org/wordprocessingml/2006/main" xmlns:a14="http://schemas.microsoft.com/office/drawing/2010/main">
+                              <a14:hiddenFill xmlns:a14="http://schemas.microsoft.com/office/drawing/2010/main" xmlns:w="http://schemas.openxmlformats.org/wordprocessingml/2006/main" xmlns:w10="urn:schemas-microsoft-com:office:word" xmlns:v="urn:schemas-microsoft-com:vml" xmlns:o="urn:schemas-microsoft-com:office:office" xmlns:mv="urn:schemas-microsoft-com:mac:vml" xmlns:mo="http://schemas.microsoft.com/office/mac/office/2008/main" xmlns="">
                                 <a:solidFill>
                                   <a:srgbClr val="FFFFFF"/>
                                 </a:solidFill>
                               </a14:hiddenFill>
                             </a:ext>
                             <a:ext uri="{91240B29-F687-4f45-9708-019B960494DF}">
-                              <a14:hiddenLine xmlns="" xmlns:mo="http://schemas.microsoft.com/office/mac/office/2008/main" xmlns:mv="urn:schemas-microsoft-com:mac:vml" xmlns:o="urn:schemas-microsoft-com:office:office" xmlns:v="urn:schemas-microsoft-com:vml" xmlns:w10="urn:schemas-microsoft-com:office:word" xmlns:w="http://schemas.openxmlformats.org/wordprocessingml/2006/main" xmlns:a14="http://schemas.microsoft.com/office/drawing/2010/main" w="9525">
+                              <a14:hiddenLine xmlns:a14="http://schemas.microsoft.com/office/drawing/2010/main" xmlns:w="http://schemas.openxmlformats.org/wordprocessingml/2006/main" xmlns:w10="urn:schemas-microsoft-com:office:word" xmlns:v="urn:schemas-microsoft-com:vml" xmlns:o="urn:schemas-microsoft-com:office:office" xmlns:mv="urn:schemas-microsoft-com:mac:vml" xmlns:mo="http://schemas.microsoft.com/office/mac/office/2008/main" xmlns="" w="9525">
                                 <a:solidFill>
                                   <a:srgbClr val="000000"/>
                                 </a:solidFill>
@@ -17866,14 +17959,14 @@
                           </a:ln>
                           <a:extLst>
                             <a:ext uri="{909E8E84-426E-40dd-AFC4-6F175D3DCCD1}">
-                              <a14:hiddenFill xmlns="" xmlns:mo="http://schemas.microsoft.com/office/mac/office/2008/main" xmlns:mv="urn:schemas-microsoft-com:mac:vml" xmlns:o="urn:schemas-microsoft-com:office:office" xmlns:v="urn:schemas-microsoft-com:vml" xmlns:w10="urn:schemas-microsoft-com:office:word" xmlns:w="http://schemas.openxmlformats.org/wordprocessingml/2006/main" xmlns:a14="http://schemas.microsoft.com/office/drawing/2010/main">
+                              <a14:hiddenFill xmlns:a14="http://schemas.microsoft.com/office/drawing/2010/main" xmlns:w="http://schemas.openxmlformats.org/wordprocessingml/2006/main" xmlns:w10="urn:schemas-microsoft-com:office:word" xmlns:v="urn:schemas-microsoft-com:vml" xmlns:o="urn:schemas-microsoft-com:office:office" xmlns:mv="urn:schemas-microsoft-com:mac:vml" xmlns:mo="http://schemas.microsoft.com/office/mac/office/2008/main" xmlns="">
                                 <a:solidFill>
                                   <a:srgbClr val="FFFFFF"/>
                                 </a:solidFill>
                               </a14:hiddenFill>
                             </a:ext>
                             <a:ext uri="{91240B29-F687-4f45-9708-019B960494DF}">
-                              <a14:hiddenLine xmlns="" xmlns:mo="http://schemas.microsoft.com/office/mac/office/2008/main" xmlns:mv="urn:schemas-microsoft-com:mac:vml" xmlns:o="urn:schemas-microsoft-com:office:office" xmlns:v="urn:schemas-microsoft-com:vml" xmlns:w10="urn:schemas-microsoft-com:office:word" xmlns:w="http://schemas.openxmlformats.org/wordprocessingml/2006/main" xmlns:a14="http://schemas.microsoft.com/office/drawing/2010/main" w="9525">
+                              <a14:hiddenLine xmlns:a14="http://schemas.microsoft.com/office/drawing/2010/main" xmlns:w="http://schemas.openxmlformats.org/wordprocessingml/2006/main" xmlns:w10="urn:schemas-microsoft-com:office:word" xmlns:v="urn:schemas-microsoft-com:vml" xmlns:o="urn:schemas-microsoft-com:office:office" xmlns:mv="urn:schemas-microsoft-com:mac:vml" xmlns:mo="http://schemas.microsoft.com/office/mac/office/2008/main" xmlns="" w="9525">
                                 <a:solidFill>
                                   <a:srgbClr val="000000"/>
                                 </a:solidFill>
@@ -17943,7 +18036,7 @@
                             </a:ln>
                             <a:extLst>
                               <a:ext uri="{909E8E84-426E-40dd-AFC4-6F175D3DCCD1}">
-                                <a14:hiddenFill xmlns="" xmlns:mo="http://schemas.microsoft.com/office/mac/office/2008/main" xmlns:mv="urn:schemas-microsoft-com:mac:vml" xmlns:o="urn:schemas-microsoft-com:office:office" xmlns:v="urn:schemas-microsoft-com:vml" xmlns:w10="urn:schemas-microsoft-com:office:word" xmlns:w="http://schemas.openxmlformats.org/wordprocessingml/2006/main" xmlns:a14="http://schemas.microsoft.com/office/drawing/2010/main">
+                                <a14:hiddenFill xmlns:a14="http://schemas.microsoft.com/office/drawing/2010/main" xmlns:w="http://schemas.openxmlformats.org/wordprocessingml/2006/main" xmlns:w10="urn:schemas-microsoft-com:office:word" xmlns:v="urn:schemas-microsoft-com:vml" xmlns:o="urn:schemas-microsoft-com:office:office" xmlns:mv="urn:schemas-microsoft-com:mac:vml" xmlns:mo="http://schemas.microsoft.com/office/mac/office/2008/main" xmlns="">
                                   <a:noFill/>
                                 </a14:hiddenFill>
                               </a:ext>
@@ -17975,7 +18068,7 @@
                             </a:ln>
                             <a:extLst>
                               <a:ext uri="{909E8E84-426E-40dd-AFC4-6F175D3DCCD1}">
-                                <a14:hiddenFill xmlns="" xmlns:mo="http://schemas.microsoft.com/office/mac/office/2008/main" xmlns:mv="urn:schemas-microsoft-com:mac:vml" xmlns:o="urn:schemas-microsoft-com:office:office" xmlns:v="urn:schemas-microsoft-com:vml" xmlns:w10="urn:schemas-microsoft-com:office:word" xmlns:w="http://schemas.openxmlformats.org/wordprocessingml/2006/main" xmlns:a14="http://schemas.microsoft.com/office/drawing/2010/main">
+                                <a14:hiddenFill xmlns:a14="http://schemas.microsoft.com/office/drawing/2010/main" xmlns:w="http://schemas.openxmlformats.org/wordprocessingml/2006/main" xmlns:w10="urn:schemas-microsoft-com:office:word" xmlns:v="urn:schemas-microsoft-com:vml" xmlns:o="urn:schemas-microsoft-com:office:office" xmlns:mv="urn:schemas-microsoft-com:mac:vml" xmlns:mo="http://schemas.microsoft.com/office/mac/office/2008/main" xmlns="">
                                   <a:noFill/>
                                 </a14:hiddenFill>
                               </a:ext>
@@ -18003,14 +18096,14 @@
                           </a:ln>
                           <a:extLst>
                             <a:ext uri="{909E8E84-426E-40dd-AFC4-6F175D3DCCD1}">
-                              <a14:hiddenFill xmlns="" xmlns:mo="http://schemas.microsoft.com/office/mac/office/2008/main" xmlns:mv="urn:schemas-microsoft-com:mac:vml" xmlns:o="urn:schemas-microsoft-com:office:office" xmlns:v="urn:schemas-microsoft-com:vml" xmlns:w10="urn:schemas-microsoft-com:office:word" xmlns:w="http://schemas.openxmlformats.org/wordprocessingml/2006/main" xmlns:a14="http://schemas.microsoft.com/office/drawing/2010/main">
+                              <a14:hiddenFill xmlns:a14="http://schemas.microsoft.com/office/drawing/2010/main" xmlns:w="http://schemas.openxmlformats.org/wordprocessingml/2006/main" xmlns:w10="urn:schemas-microsoft-com:office:word" xmlns:v="urn:schemas-microsoft-com:vml" xmlns:o="urn:schemas-microsoft-com:office:office" xmlns:mv="urn:schemas-microsoft-com:mac:vml" xmlns:mo="http://schemas.microsoft.com/office/mac/office/2008/main" xmlns="">
                                 <a:solidFill>
                                   <a:srgbClr val="FFFFFF"/>
                                 </a:solidFill>
                               </a14:hiddenFill>
                             </a:ext>
                             <a:ext uri="{91240B29-F687-4f45-9708-019B960494DF}">
-                              <a14:hiddenLine xmlns="" xmlns:mo="http://schemas.microsoft.com/office/mac/office/2008/main" xmlns:mv="urn:schemas-microsoft-com:mac:vml" xmlns:o="urn:schemas-microsoft-com:office:office" xmlns:v="urn:schemas-microsoft-com:vml" xmlns:w10="urn:schemas-microsoft-com:office:word" xmlns:w="http://schemas.openxmlformats.org/wordprocessingml/2006/main" xmlns:a14="http://schemas.microsoft.com/office/drawing/2010/main" w="9525">
+                              <a14:hiddenLine xmlns:a14="http://schemas.microsoft.com/office/drawing/2010/main" xmlns:w="http://schemas.openxmlformats.org/wordprocessingml/2006/main" xmlns:w10="urn:schemas-microsoft-com:office:word" xmlns:v="urn:schemas-microsoft-com:vml" xmlns:o="urn:schemas-microsoft-com:office:office" xmlns:mv="urn:schemas-microsoft-com:mac:vml" xmlns:mo="http://schemas.microsoft.com/office/mac/office/2008/main" xmlns="" w="9525">
                                 <a:solidFill>
                                   <a:srgbClr val="000000"/>
                                 </a:solidFill>
@@ -20912,7 +21005,7 @@
                           </a:ln>
                           <a:extLst>
                             <a:ext uri="{909E8E84-426E-40dd-AFC4-6F175D3DCCD1}">
-                              <a14:hiddenFill xmlns="" xmlns:mo="http://schemas.microsoft.com/office/mac/office/2008/main" xmlns:mv="urn:schemas-microsoft-com:mac:vml" xmlns:o="urn:schemas-microsoft-com:office:office" xmlns:v="urn:schemas-microsoft-com:vml" xmlns:w10="urn:schemas-microsoft-com:office:word" xmlns:w="http://schemas.openxmlformats.org/wordprocessingml/2006/main" xmlns:a14="http://schemas.microsoft.com/office/drawing/2010/main">
+                              <a14:hiddenFill xmlns:a14="http://schemas.microsoft.com/office/drawing/2010/main" xmlns:w="http://schemas.openxmlformats.org/wordprocessingml/2006/main" xmlns:w10="urn:schemas-microsoft-com:office:word" xmlns:v="urn:schemas-microsoft-com:vml" xmlns:o="urn:schemas-microsoft-com:office:office" xmlns:mv="urn:schemas-microsoft-com:mac:vml" xmlns:mo="http://schemas.microsoft.com/office/mac/office/2008/main" xmlns="">
                                 <a:noFill/>
                               </a14:hiddenFill>
                             </a:ext>
@@ -20992,7 +21085,7 @@
                           </a:ln>
                           <a:extLst>
                             <a:ext uri="{909E8E84-426E-40dd-AFC4-6F175D3DCCD1}">
-                              <a14:hiddenFill xmlns="" xmlns:mo="http://schemas.microsoft.com/office/mac/office/2008/main" xmlns:mv="urn:schemas-microsoft-com:mac:vml" xmlns:o="urn:schemas-microsoft-com:office:office" xmlns:v="urn:schemas-microsoft-com:vml" xmlns:w10="urn:schemas-microsoft-com:office:word" xmlns:w="http://schemas.openxmlformats.org/wordprocessingml/2006/main" xmlns:a14="http://schemas.microsoft.com/office/drawing/2010/main">
+                              <a14:hiddenFill xmlns:a14="http://schemas.microsoft.com/office/drawing/2010/main" xmlns:w="http://schemas.openxmlformats.org/wordprocessingml/2006/main" xmlns:w10="urn:schemas-microsoft-com:office:word" xmlns:v="urn:schemas-microsoft-com:vml" xmlns:o="urn:schemas-microsoft-com:office:office" xmlns:mv="urn:schemas-microsoft-com:mac:vml" xmlns:mo="http://schemas.microsoft.com/office/mac/office/2008/main" xmlns="">
                                 <a:noFill/>
                               </a14:hiddenFill>
                             </a:ext>
@@ -21686,7 +21779,7 @@
                           </a:ln>
                           <a:extLst>
                             <a:ext uri="{909E8E84-426E-40dd-AFC4-6F175D3DCCD1}">
-                              <a14:hiddenFill xmlns="" xmlns:mo="http://schemas.microsoft.com/office/mac/office/2008/main" xmlns:mv="urn:schemas-microsoft-com:mac:vml" xmlns:o="urn:schemas-microsoft-com:office:office" xmlns:v="urn:schemas-microsoft-com:vml" xmlns:w10="urn:schemas-microsoft-com:office:word" xmlns:w="http://schemas.openxmlformats.org/wordprocessingml/2006/main" xmlns:a14="http://schemas.microsoft.com/office/drawing/2010/main">
+                              <a14:hiddenFill xmlns:a14="http://schemas.microsoft.com/office/drawing/2010/main" xmlns:w="http://schemas.openxmlformats.org/wordprocessingml/2006/main" xmlns:w10="urn:schemas-microsoft-com:office:word" xmlns:v="urn:schemas-microsoft-com:vml" xmlns:o="urn:schemas-microsoft-com:office:office" xmlns:mv="urn:schemas-microsoft-com:mac:vml" xmlns:mo="http://schemas.microsoft.com/office/mac/office/2008/main" xmlns="">
                                 <a:noFill/>
                               </a14:hiddenFill>
                             </a:ext>
@@ -21713,14 +21806,14 @@
                           </a:ln>
                           <a:extLst>
                             <a:ext uri="{909E8E84-426E-40dd-AFC4-6F175D3DCCD1}">
-                              <a14:hiddenFill xmlns="" xmlns:mo="http://schemas.microsoft.com/office/mac/office/2008/main" xmlns:mv="urn:schemas-microsoft-com:mac:vml" xmlns:o="urn:schemas-microsoft-com:office:office" xmlns:v="urn:schemas-microsoft-com:vml" xmlns:w10="urn:schemas-microsoft-com:office:word" xmlns:w="http://schemas.openxmlformats.org/wordprocessingml/2006/main" xmlns:a14="http://schemas.microsoft.com/office/drawing/2010/main">
+                              <a14:hiddenFill xmlns:a14="http://schemas.microsoft.com/office/drawing/2010/main" xmlns:w="http://schemas.openxmlformats.org/wordprocessingml/2006/main" xmlns:w10="urn:schemas-microsoft-com:office:word" xmlns:v="urn:schemas-microsoft-com:vml" xmlns:o="urn:schemas-microsoft-com:office:office" xmlns:mv="urn:schemas-microsoft-com:mac:vml" xmlns:mo="http://schemas.microsoft.com/office/mac/office/2008/main" xmlns="">
                                 <a:solidFill>
                                   <a:srgbClr val="FFFFFF"/>
                                 </a:solidFill>
                               </a14:hiddenFill>
                             </a:ext>
                             <a:ext uri="{91240B29-F687-4f45-9708-019B960494DF}">
-                              <a14:hiddenLine xmlns="" xmlns:mo="http://schemas.microsoft.com/office/mac/office/2008/main" xmlns:mv="urn:schemas-microsoft-com:mac:vml" xmlns:o="urn:schemas-microsoft-com:office:office" xmlns:v="urn:schemas-microsoft-com:vml" xmlns:w10="urn:schemas-microsoft-com:office:word" xmlns:w="http://schemas.openxmlformats.org/wordprocessingml/2006/main" xmlns:a14="http://schemas.microsoft.com/office/drawing/2010/main" w="9525">
+                              <a14:hiddenLine xmlns:a14="http://schemas.microsoft.com/office/drawing/2010/main" xmlns:w="http://schemas.openxmlformats.org/wordprocessingml/2006/main" xmlns:w10="urn:schemas-microsoft-com:office:word" xmlns:v="urn:schemas-microsoft-com:vml" xmlns:o="urn:schemas-microsoft-com:office:office" xmlns:mv="urn:schemas-microsoft-com:mac:vml" xmlns:mo="http://schemas.microsoft.com/office/mac/office/2008/main" xmlns="" w="9525">
                                 <a:solidFill>
                                   <a:srgbClr val="000000"/>
                                 </a:solidFill>
@@ -21784,7 +21877,7 @@
                           </a:ln>
                           <a:extLst>
                             <a:ext uri="{909E8E84-426E-40dd-AFC4-6F175D3DCCD1}">
-                              <a14:hiddenFill xmlns="" xmlns:mo="http://schemas.microsoft.com/office/mac/office/2008/main" xmlns:mv="urn:schemas-microsoft-com:mac:vml" xmlns:o="urn:schemas-microsoft-com:office:office" xmlns:v="urn:schemas-microsoft-com:vml" xmlns:w10="urn:schemas-microsoft-com:office:word" xmlns:w="http://schemas.openxmlformats.org/wordprocessingml/2006/main" xmlns:a14="http://schemas.microsoft.com/office/drawing/2010/main">
+                              <a14:hiddenFill xmlns:a14="http://schemas.microsoft.com/office/drawing/2010/main" xmlns:w="http://schemas.openxmlformats.org/wordprocessingml/2006/main" xmlns:w10="urn:schemas-microsoft-com:office:word" xmlns:v="urn:schemas-microsoft-com:vml" xmlns:o="urn:schemas-microsoft-com:office:office" xmlns:mv="urn:schemas-microsoft-com:mac:vml" xmlns:mo="http://schemas.microsoft.com/office/mac/office/2008/main" xmlns="">
                                 <a:noFill/>
                               </a14:hiddenFill>
                             </a:ext>
@@ -21869,14 +21962,14 @@
                           </a:ln>
                           <a:extLst>
                             <a:ext uri="{909E8E84-426E-40dd-AFC4-6F175D3DCCD1}">
-                              <a14:hiddenFill xmlns="" xmlns:mo="http://schemas.microsoft.com/office/mac/office/2008/main" xmlns:mv="urn:schemas-microsoft-com:mac:vml" xmlns:o="urn:schemas-microsoft-com:office:office" xmlns:v="urn:schemas-microsoft-com:vml" xmlns:w10="urn:schemas-microsoft-com:office:word" xmlns:w="http://schemas.openxmlformats.org/wordprocessingml/2006/main" xmlns:a14="http://schemas.microsoft.com/office/drawing/2010/main">
+                              <a14:hiddenFill xmlns:a14="http://schemas.microsoft.com/office/drawing/2010/main" xmlns:w="http://schemas.openxmlformats.org/wordprocessingml/2006/main" xmlns:w10="urn:schemas-microsoft-com:office:word" xmlns:v="urn:schemas-microsoft-com:vml" xmlns:o="urn:schemas-microsoft-com:office:office" xmlns:mv="urn:schemas-microsoft-com:mac:vml" xmlns:mo="http://schemas.microsoft.com/office/mac/office/2008/main" xmlns="">
                                 <a:solidFill>
                                   <a:srgbClr val="FFFFFF"/>
                                 </a:solidFill>
                               </a14:hiddenFill>
                             </a:ext>
                             <a:ext uri="{91240B29-F687-4f45-9708-019B960494DF}">
-                              <a14:hiddenLine xmlns="" xmlns:mo="http://schemas.microsoft.com/office/mac/office/2008/main" xmlns:mv="urn:schemas-microsoft-com:mac:vml" xmlns:o="urn:schemas-microsoft-com:office:office" xmlns:v="urn:schemas-microsoft-com:vml" xmlns:w10="urn:schemas-microsoft-com:office:word" xmlns:w="http://schemas.openxmlformats.org/wordprocessingml/2006/main" xmlns:a14="http://schemas.microsoft.com/office/drawing/2010/main" w="9525">
+                              <a14:hiddenLine xmlns:a14="http://schemas.microsoft.com/office/drawing/2010/main" xmlns:w="http://schemas.openxmlformats.org/wordprocessingml/2006/main" xmlns:w10="urn:schemas-microsoft-com:office:word" xmlns:v="urn:schemas-microsoft-com:vml" xmlns:o="urn:schemas-microsoft-com:office:office" xmlns:mv="urn:schemas-microsoft-com:mac:vml" xmlns:mo="http://schemas.microsoft.com/office/mac/office/2008/main" xmlns="" w="9525">
                                 <a:solidFill>
                                   <a:srgbClr val="000000"/>
                                 </a:solidFill>
@@ -21930,14 +22023,14 @@
                           </a:ln>
                           <a:extLst>
                             <a:ext uri="{909E8E84-426E-40dd-AFC4-6F175D3DCCD1}">
-                              <a14:hiddenFill xmlns="" xmlns:mo="http://schemas.microsoft.com/office/mac/office/2008/main" xmlns:mv="urn:schemas-microsoft-com:mac:vml" xmlns:o="urn:schemas-microsoft-com:office:office" xmlns:v="urn:schemas-microsoft-com:vml" xmlns:w10="urn:schemas-microsoft-com:office:word" xmlns:w="http://schemas.openxmlformats.org/wordprocessingml/2006/main" xmlns:a14="http://schemas.microsoft.com/office/drawing/2010/main">
+                              <a14:hiddenFill xmlns:a14="http://schemas.microsoft.com/office/drawing/2010/main" xmlns:w="http://schemas.openxmlformats.org/wordprocessingml/2006/main" xmlns:w10="urn:schemas-microsoft-com:office:word" xmlns:v="urn:schemas-microsoft-com:vml" xmlns:o="urn:schemas-microsoft-com:office:office" xmlns:mv="urn:schemas-microsoft-com:mac:vml" xmlns:mo="http://schemas.microsoft.com/office/mac/office/2008/main" xmlns="">
                                 <a:solidFill>
                                   <a:srgbClr val="FFFFFF"/>
                                 </a:solidFill>
                               </a14:hiddenFill>
                             </a:ext>
                             <a:ext uri="{91240B29-F687-4f45-9708-019B960494DF}">
-                              <a14:hiddenLine xmlns="" xmlns:mo="http://schemas.microsoft.com/office/mac/office/2008/main" xmlns:mv="urn:schemas-microsoft-com:mac:vml" xmlns:o="urn:schemas-microsoft-com:office:office" xmlns:v="urn:schemas-microsoft-com:vml" xmlns:w10="urn:schemas-microsoft-com:office:word" xmlns:w="http://schemas.openxmlformats.org/wordprocessingml/2006/main" xmlns:a14="http://schemas.microsoft.com/office/drawing/2010/main" w="9525">
+                              <a14:hiddenLine xmlns:a14="http://schemas.microsoft.com/office/drawing/2010/main" xmlns:w="http://schemas.openxmlformats.org/wordprocessingml/2006/main" xmlns:w10="urn:schemas-microsoft-com:office:word" xmlns:v="urn:schemas-microsoft-com:vml" xmlns:o="urn:schemas-microsoft-com:office:office" xmlns:mv="urn:schemas-microsoft-com:mac:vml" xmlns:mo="http://schemas.microsoft.com/office/mac/office/2008/main" xmlns="" w="9525">
                                 <a:solidFill>
                                   <a:srgbClr val="000000"/>
                                 </a:solidFill>
@@ -22007,7 +22100,7 @@
                             </a:ln>
                             <a:extLst>
                               <a:ext uri="{909E8E84-426E-40dd-AFC4-6F175D3DCCD1}">
-                                <a14:hiddenFill xmlns="" xmlns:mo="http://schemas.microsoft.com/office/mac/office/2008/main" xmlns:mv="urn:schemas-microsoft-com:mac:vml" xmlns:o="urn:schemas-microsoft-com:office:office" xmlns:v="urn:schemas-microsoft-com:vml" xmlns:w10="urn:schemas-microsoft-com:office:word" xmlns:w="http://schemas.openxmlformats.org/wordprocessingml/2006/main" xmlns:a14="http://schemas.microsoft.com/office/drawing/2010/main">
+                                <a14:hiddenFill xmlns:a14="http://schemas.microsoft.com/office/drawing/2010/main" xmlns:w="http://schemas.openxmlformats.org/wordprocessingml/2006/main" xmlns:w10="urn:schemas-microsoft-com:office:word" xmlns:v="urn:schemas-microsoft-com:vml" xmlns:o="urn:schemas-microsoft-com:office:office" xmlns:mv="urn:schemas-microsoft-com:mac:vml" xmlns:mo="http://schemas.microsoft.com/office/mac/office/2008/main" xmlns="">
                                   <a:noFill/>
                                 </a14:hiddenFill>
                               </a:ext>
@@ -22039,7 +22132,7 @@
                             </a:ln>
                             <a:extLst>
                               <a:ext uri="{909E8E84-426E-40dd-AFC4-6F175D3DCCD1}">
-                                <a14:hiddenFill xmlns="" xmlns:mo="http://schemas.microsoft.com/office/mac/office/2008/main" xmlns:mv="urn:schemas-microsoft-com:mac:vml" xmlns:o="urn:schemas-microsoft-com:office:office" xmlns:v="urn:schemas-microsoft-com:vml" xmlns:w10="urn:schemas-microsoft-com:office:word" xmlns:w="http://schemas.openxmlformats.org/wordprocessingml/2006/main" xmlns:a14="http://schemas.microsoft.com/office/drawing/2010/main">
+                                <a14:hiddenFill xmlns:a14="http://schemas.microsoft.com/office/drawing/2010/main" xmlns:w="http://schemas.openxmlformats.org/wordprocessingml/2006/main" xmlns:w10="urn:schemas-microsoft-com:office:word" xmlns:v="urn:schemas-microsoft-com:vml" xmlns:o="urn:schemas-microsoft-com:office:office" xmlns:mv="urn:schemas-microsoft-com:mac:vml" xmlns:mo="http://schemas.microsoft.com/office/mac/office/2008/main" xmlns="">
                                   <a:noFill/>
                                 </a14:hiddenFill>
                               </a:ext>
@@ -22067,14 +22160,14 @@
                           </a:ln>
                           <a:extLst>
                             <a:ext uri="{909E8E84-426E-40dd-AFC4-6F175D3DCCD1}">
-                              <a14:hiddenFill xmlns="" xmlns:mo="http://schemas.microsoft.com/office/mac/office/2008/main" xmlns:mv="urn:schemas-microsoft-com:mac:vml" xmlns:o="urn:schemas-microsoft-com:office:office" xmlns:v="urn:schemas-microsoft-com:vml" xmlns:w10="urn:schemas-microsoft-com:office:word" xmlns:w="http://schemas.openxmlformats.org/wordprocessingml/2006/main" xmlns:a14="http://schemas.microsoft.com/office/drawing/2010/main">
+                              <a14:hiddenFill xmlns:a14="http://schemas.microsoft.com/office/drawing/2010/main" xmlns:w="http://schemas.openxmlformats.org/wordprocessingml/2006/main" xmlns:w10="urn:schemas-microsoft-com:office:word" xmlns:v="urn:schemas-microsoft-com:vml" xmlns:o="urn:schemas-microsoft-com:office:office" xmlns:mv="urn:schemas-microsoft-com:mac:vml" xmlns:mo="http://schemas.microsoft.com/office/mac/office/2008/main" xmlns="">
                                 <a:solidFill>
                                   <a:srgbClr val="FFFFFF"/>
                                 </a:solidFill>
                               </a14:hiddenFill>
                             </a:ext>
                             <a:ext uri="{91240B29-F687-4f45-9708-019B960494DF}">
-                              <a14:hiddenLine xmlns="" xmlns:mo="http://schemas.microsoft.com/office/mac/office/2008/main" xmlns:mv="urn:schemas-microsoft-com:mac:vml" xmlns:o="urn:schemas-microsoft-com:office:office" xmlns:v="urn:schemas-microsoft-com:vml" xmlns:w10="urn:schemas-microsoft-com:office:word" xmlns:w="http://schemas.openxmlformats.org/wordprocessingml/2006/main" xmlns:a14="http://schemas.microsoft.com/office/drawing/2010/main" w="9525">
+                              <a14:hiddenLine xmlns:a14="http://schemas.microsoft.com/office/drawing/2010/main" xmlns:w="http://schemas.openxmlformats.org/wordprocessingml/2006/main" xmlns:w10="urn:schemas-microsoft-com:office:word" xmlns:v="urn:schemas-microsoft-com:vml" xmlns:o="urn:schemas-microsoft-com:office:office" xmlns:mv="urn:schemas-microsoft-com:mac:vml" xmlns:mo="http://schemas.microsoft.com/office/mac/office/2008/main" xmlns="" w="9525">
                                 <a:solidFill>
                                   <a:srgbClr val="000000"/>
                                 </a:solidFill>
@@ -24607,7 +24700,7 @@
                           </a:ln>
                           <a:extLst>
                             <a:ext uri="{909E8E84-426E-40dd-AFC4-6F175D3DCCD1}">
-                              <a14:hiddenFill xmlns="" xmlns:mo="http://schemas.microsoft.com/office/mac/office/2008/main" xmlns:mv="urn:schemas-microsoft-com:mac:vml" xmlns:o="urn:schemas-microsoft-com:office:office" xmlns:v="urn:schemas-microsoft-com:vml" xmlns:w10="urn:schemas-microsoft-com:office:word" xmlns:w="http://schemas.openxmlformats.org/wordprocessingml/2006/main" xmlns:a14="http://schemas.microsoft.com/office/drawing/2010/main">
+                              <a14:hiddenFill xmlns:a14="http://schemas.microsoft.com/office/drawing/2010/main" xmlns:w="http://schemas.openxmlformats.org/wordprocessingml/2006/main" xmlns:w10="urn:schemas-microsoft-com:office:word" xmlns:v="urn:schemas-microsoft-com:vml" xmlns:o="urn:schemas-microsoft-com:office:office" xmlns:mv="urn:schemas-microsoft-com:mac:vml" xmlns:mo="http://schemas.microsoft.com/office/mac/office/2008/main" xmlns="">
                                 <a:noFill/>
                               </a14:hiddenFill>
                             </a:ext>
@@ -24696,7 +24789,7 @@
                           </a:ln>
                           <a:extLst>
                             <a:ext uri="{909E8E84-426E-40dd-AFC4-6F175D3DCCD1}">
-                              <a14:hiddenFill xmlns="" xmlns:mo="http://schemas.microsoft.com/office/mac/office/2008/main" xmlns:mv="urn:schemas-microsoft-com:mac:vml" xmlns:o="urn:schemas-microsoft-com:office:office" xmlns:v="urn:schemas-microsoft-com:vml" xmlns:w10="urn:schemas-microsoft-com:office:word" xmlns:w="http://schemas.openxmlformats.org/wordprocessingml/2006/main" xmlns:a14="http://schemas.microsoft.com/office/drawing/2010/main">
+                              <a14:hiddenFill xmlns:a14="http://schemas.microsoft.com/office/drawing/2010/main" xmlns:w="http://schemas.openxmlformats.org/wordprocessingml/2006/main" xmlns:w10="urn:schemas-microsoft-com:office:word" xmlns:v="urn:schemas-microsoft-com:vml" xmlns:o="urn:schemas-microsoft-com:office:office" xmlns:mv="urn:schemas-microsoft-com:mac:vml" xmlns:mo="http://schemas.microsoft.com/office/mac/office/2008/main" xmlns="">
                                 <a:noFill/>
                               </a14:hiddenFill>
                             </a:ext>
@@ -25475,7 +25568,7 @@
                           </a:ln>
                           <a:extLst>
                             <a:ext uri="{909E8E84-426E-40dd-AFC4-6F175D3DCCD1}">
-                              <a14:hiddenFill xmlns="" xmlns:mo="http://schemas.microsoft.com/office/mac/office/2008/main" xmlns:mv="urn:schemas-microsoft-com:mac:vml" xmlns:o="urn:schemas-microsoft-com:office:office" xmlns:v="urn:schemas-microsoft-com:vml" xmlns:w10="urn:schemas-microsoft-com:office:word" xmlns:w="http://schemas.openxmlformats.org/wordprocessingml/2006/main" xmlns:a14="http://schemas.microsoft.com/office/drawing/2010/main">
+                              <a14:hiddenFill xmlns:a14="http://schemas.microsoft.com/office/drawing/2010/main" xmlns:w="http://schemas.openxmlformats.org/wordprocessingml/2006/main" xmlns:w10="urn:schemas-microsoft-com:office:word" xmlns:v="urn:schemas-microsoft-com:vml" xmlns:o="urn:schemas-microsoft-com:office:office" xmlns:mv="urn:schemas-microsoft-com:mac:vml" xmlns:mo="http://schemas.microsoft.com/office/mac/office/2008/main" xmlns="">
                                 <a:noFill/>
                               </a14:hiddenFill>
                             </a:ext>
@@ -25502,14 +25595,14 @@
                           </a:ln>
                           <a:extLst>
                             <a:ext uri="{909E8E84-426E-40dd-AFC4-6F175D3DCCD1}">
-                              <a14:hiddenFill xmlns="" xmlns:mo="http://schemas.microsoft.com/office/mac/office/2008/main" xmlns:mv="urn:schemas-microsoft-com:mac:vml" xmlns:o="urn:schemas-microsoft-com:office:office" xmlns:v="urn:schemas-microsoft-com:vml" xmlns:w10="urn:schemas-microsoft-com:office:word" xmlns:w="http://schemas.openxmlformats.org/wordprocessingml/2006/main" xmlns:a14="http://schemas.microsoft.com/office/drawing/2010/main">
+                              <a14:hiddenFill xmlns:a14="http://schemas.microsoft.com/office/drawing/2010/main" xmlns:w="http://schemas.openxmlformats.org/wordprocessingml/2006/main" xmlns:w10="urn:schemas-microsoft-com:office:word" xmlns:v="urn:schemas-microsoft-com:vml" xmlns:o="urn:schemas-microsoft-com:office:office" xmlns:mv="urn:schemas-microsoft-com:mac:vml" xmlns:mo="http://schemas.microsoft.com/office/mac/office/2008/main" xmlns="">
                                 <a:solidFill>
                                   <a:srgbClr val="FFFFFF"/>
                                 </a:solidFill>
                               </a14:hiddenFill>
                             </a:ext>
                             <a:ext uri="{91240B29-F687-4f45-9708-019B960494DF}">
-                              <a14:hiddenLine xmlns="" xmlns:mo="http://schemas.microsoft.com/office/mac/office/2008/main" xmlns:mv="urn:schemas-microsoft-com:mac:vml" xmlns:o="urn:schemas-microsoft-com:office:office" xmlns:v="urn:schemas-microsoft-com:vml" xmlns:w10="urn:schemas-microsoft-com:office:word" xmlns:w="http://schemas.openxmlformats.org/wordprocessingml/2006/main" xmlns:a14="http://schemas.microsoft.com/office/drawing/2010/main" w="9525">
+                              <a14:hiddenLine xmlns:a14="http://schemas.microsoft.com/office/drawing/2010/main" xmlns:w="http://schemas.openxmlformats.org/wordprocessingml/2006/main" xmlns:w10="urn:schemas-microsoft-com:office:word" xmlns:v="urn:schemas-microsoft-com:vml" xmlns:o="urn:schemas-microsoft-com:office:office" xmlns:mv="urn:schemas-microsoft-com:mac:vml" xmlns:mo="http://schemas.microsoft.com/office/mac/office/2008/main" xmlns="" w="9525">
                                 <a:solidFill>
                                   <a:srgbClr val="000000"/>
                                 </a:solidFill>
@@ -25567,7 +25660,7 @@
                           </a:ln>
                           <a:extLst>
                             <a:ext uri="{909E8E84-426E-40dd-AFC4-6F175D3DCCD1}">
-                              <a14:hiddenFill xmlns="" xmlns:mo="http://schemas.microsoft.com/office/mac/office/2008/main" xmlns:mv="urn:schemas-microsoft-com:mac:vml" xmlns:o="urn:schemas-microsoft-com:office:office" xmlns:v="urn:schemas-microsoft-com:vml" xmlns:w10="urn:schemas-microsoft-com:office:word" xmlns:w="http://schemas.openxmlformats.org/wordprocessingml/2006/main" xmlns:a14="http://schemas.microsoft.com/office/drawing/2010/main">
+                              <a14:hiddenFill xmlns:a14="http://schemas.microsoft.com/office/drawing/2010/main" xmlns:w="http://schemas.openxmlformats.org/wordprocessingml/2006/main" xmlns:w10="urn:schemas-microsoft-com:office:word" xmlns:v="urn:schemas-microsoft-com:vml" xmlns:o="urn:schemas-microsoft-com:office:office" xmlns:mv="urn:schemas-microsoft-com:mac:vml" xmlns:mo="http://schemas.microsoft.com/office/mac/office/2008/main" xmlns="">
                                 <a:noFill/>
                               </a14:hiddenFill>
                             </a:ext>
@@ -25652,14 +25745,14 @@
                           </a:ln>
                           <a:extLst>
                             <a:ext uri="{909E8E84-426E-40dd-AFC4-6F175D3DCCD1}">
-                              <a14:hiddenFill xmlns="" xmlns:mo="http://schemas.microsoft.com/office/mac/office/2008/main" xmlns:mv="urn:schemas-microsoft-com:mac:vml" xmlns:o="urn:schemas-microsoft-com:office:office" xmlns:v="urn:schemas-microsoft-com:vml" xmlns:w10="urn:schemas-microsoft-com:office:word" xmlns:w="http://schemas.openxmlformats.org/wordprocessingml/2006/main" xmlns:a14="http://schemas.microsoft.com/office/drawing/2010/main">
+                              <a14:hiddenFill xmlns:a14="http://schemas.microsoft.com/office/drawing/2010/main" xmlns:w="http://schemas.openxmlformats.org/wordprocessingml/2006/main" xmlns:w10="urn:schemas-microsoft-com:office:word" xmlns:v="urn:schemas-microsoft-com:vml" xmlns:o="urn:schemas-microsoft-com:office:office" xmlns:mv="urn:schemas-microsoft-com:mac:vml" xmlns:mo="http://schemas.microsoft.com/office/mac/office/2008/main" xmlns="">
                                 <a:solidFill>
                                   <a:srgbClr val="FFFFFF"/>
                                 </a:solidFill>
                               </a14:hiddenFill>
                             </a:ext>
                             <a:ext uri="{91240B29-F687-4f45-9708-019B960494DF}">
-                              <a14:hiddenLine xmlns="" xmlns:mo="http://schemas.microsoft.com/office/mac/office/2008/main" xmlns:mv="urn:schemas-microsoft-com:mac:vml" xmlns:o="urn:schemas-microsoft-com:office:office" xmlns:v="urn:schemas-microsoft-com:vml" xmlns:w10="urn:schemas-microsoft-com:office:word" xmlns:w="http://schemas.openxmlformats.org/wordprocessingml/2006/main" xmlns:a14="http://schemas.microsoft.com/office/drawing/2010/main" w="9525">
+                              <a14:hiddenLine xmlns:a14="http://schemas.microsoft.com/office/drawing/2010/main" xmlns:w="http://schemas.openxmlformats.org/wordprocessingml/2006/main" xmlns:w10="urn:schemas-microsoft-com:office:word" xmlns:v="urn:schemas-microsoft-com:vml" xmlns:o="urn:schemas-microsoft-com:office:office" xmlns:mv="urn:schemas-microsoft-com:mac:vml" xmlns:mo="http://schemas.microsoft.com/office/mac/office/2008/main" xmlns="" w="9525">
                                 <a:solidFill>
                                   <a:srgbClr val="000000"/>
                                 </a:solidFill>
@@ -25713,14 +25806,14 @@
                           </a:ln>
                           <a:extLst>
                             <a:ext uri="{909E8E84-426E-40dd-AFC4-6F175D3DCCD1}">
-                              <a14:hiddenFill xmlns="" xmlns:mo="http://schemas.microsoft.com/office/mac/office/2008/main" xmlns:mv="urn:schemas-microsoft-com:mac:vml" xmlns:o="urn:schemas-microsoft-com:office:office" xmlns:v="urn:schemas-microsoft-com:vml" xmlns:w10="urn:schemas-microsoft-com:office:word" xmlns:w="http://schemas.openxmlformats.org/wordprocessingml/2006/main" xmlns:a14="http://schemas.microsoft.com/office/drawing/2010/main">
+                              <a14:hiddenFill xmlns:a14="http://schemas.microsoft.com/office/drawing/2010/main" xmlns:w="http://schemas.openxmlformats.org/wordprocessingml/2006/main" xmlns:w10="urn:schemas-microsoft-com:office:word" xmlns:v="urn:schemas-microsoft-com:vml" xmlns:o="urn:schemas-microsoft-com:office:office" xmlns:mv="urn:schemas-microsoft-com:mac:vml" xmlns:mo="http://schemas.microsoft.com/office/mac/office/2008/main" xmlns="">
                                 <a:solidFill>
                                   <a:srgbClr val="FFFFFF"/>
                                 </a:solidFill>
                               </a14:hiddenFill>
                             </a:ext>
                             <a:ext uri="{91240B29-F687-4f45-9708-019B960494DF}">
-                              <a14:hiddenLine xmlns="" xmlns:mo="http://schemas.microsoft.com/office/mac/office/2008/main" xmlns:mv="urn:schemas-microsoft-com:mac:vml" xmlns:o="urn:schemas-microsoft-com:office:office" xmlns:v="urn:schemas-microsoft-com:vml" xmlns:w10="urn:schemas-microsoft-com:office:word" xmlns:w="http://schemas.openxmlformats.org/wordprocessingml/2006/main" xmlns:a14="http://schemas.microsoft.com/office/drawing/2010/main" w="9525">
+                              <a14:hiddenLine xmlns:a14="http://schemas.microsoft.com/office/drawing/2010/main" xmlns:w="http://schemas.openxmlformats.org/wordprocessingml/2006/main" xmlns:w10="urn:schemas-microsoft-com:office:word" xmlns:v="urn:schemas-microsoft-com:vml" xmlns:o="urn:schemas-microsoft-com:office:office" xmlns:mv="urn:schemas-microsoft-com:mac:vml" xmlns:mo="http://schemas.microsoft.com/office/mac/office/2008/main" xmlns="" w="9525">
                                 <a:solidFill>
                                   <a:srgbClr val="000000"/>
                                 </a:solidFill>
@@ -25779,7 +25872,7 @@
                           </a:ln>
                           <a:extLst>
                             <a:ext uri="{909E8E84-426E-40dd-AFC4-6F175D3DCCD1}">
-                              <a14:hiddenFill xmlns="" xmlns:mo="http://schemas.microsoft.com/office/mac/office/2008/main" xmlns:mv="urn:schemas-microsoft-com:mac:vml" xmlns:o="urn:schemas-microsoft-com:office:office" xmlns:v="urn:schemas-microsoft-com:vml" xmlns:w10="urn:schemas-microsoft-com:office:word" xmlns:w="http://schemas.openxmlformats.org/wordprocessingml/2006/main" xmlns:a14="http://schemas.microsoft.com/office/drawing/2010/main">
+                              <a14:hiddenFill xmlns:a14="http://schemas.microsoft.com/office/drawing/2010/main" xmlns:w="http://schemas.openxmlformats.org/wordprocessingml/2006/main" xmlns:w10="urn:schemas-microsoft-com:office:word" xmlns:v="urn:schemas-microsoft-com:vml" xmlns:o="urn:schemas-microsoft-com:office:office" xmlns:mv="urn:schemas-microsoft-com:mac:vml" xmlns:mo="http://schemas.microsoft.com/office/mac/office/2008/main" xmlns="">
                                 <a:noFill/>
                               </a14:hiddenFill>
                             </a:ext>
@@ -25845,14 +25938,14 @@
                           </a:ln>
                           <a:extLst>
                             <a:ext uri="{909E8E84-426E-40dd-AFC4-6F175D3DCCD1}">
-                              <a14:hiddenFill xmlns:lc="http://schemas.openxmlformats.org/drawingml/2006/lockedCanvas" xmlns:a14="http://schemas.microsoft.com/office/drawing/2010/main" xmlns:w="http://schemas.openxmlformats.org/wordprocessingml/2006/main" xmlns:w10="urn:schemas-microsoft-com:office:word" xmlns:v="urn:schemas-microsoft-com:vml" xmlns:o="urn:schemas-microsoft-com:office:office" xmlns:mv="urn:schemas-microsoft-com:mac:vml" xmlns:mo="http://schemas.microsoft.com/office/mac/office/2008/main" xmlns="">
+                              <a14:hiddenFill xmlns="" xmlns:mo="http://schemas.microsoft.com/office/mac/office/2008/main" xmlns:mv="urn:schemas-microsoft-com:mac:vml" xmlns:o="urn:schemas-microsoft-com:office:office" xmlns:v="urn:schemas-microsoft-com:vml" xmlns:w10="urn:schemas-microsoft-com:office:word" xmlns:w="http://schemas.openxmlformats.org/wordprocessingml/2006/main" xmlns:a14="http://schemas.microsoft.com/office/drawing/2010/main" xmlns:lc="http://schemas.openxmlformats.org/drawingml/2006/lockedCanvas">
                                 <a:solidFill>
                                   <a:srgbClr val="FFFFFF"/>
                                 </a:solidFill>
                               </a14:hiddenFill>
                             </a:ext>
                             <a:ext uri="{91240B29-F687-4f45-9708-019B960494DF}">
-                              <a14:hiddenLine xmlns:lc="http://schemas.openxmlformats.org/drawingml/2006/lockedCanvas" xmlns:a14="http://schemas.microsoft.com/office/drawing/2010/main" xmlns:w="http://schemas.openxmlformats.org/wordprocessingml/2006/main" xmlns:w10="urn:schemas-microsoft-com:office:word" xmlns:v="urn:schemas-microsoft-com:vml" xmlns:o="urn:schemas-microsoft-com:office:office" xmlns:mv="urn:schemas-microsoft-com:mac:vml" xmlns:mo="http://schemas.microsoft.com/office/mac/office/2008/main" xmlns="" w="9525">
+                              <a14:hiddenLine xmlns="" xmlns:mo="http://schemas.microsoft.com/office/mac/office/2008/main" xmlns:mv="urn:schemas-microsoft-com:mac:vml" xmlns:o="urn:schemas-microsoft-com:office:office" xmlns:v="urn:schemas-microsoft-com:vml" xmlns:w10="urn:schemas-microsoft-com:office:word" xmlns:w="http://schemas.openxmlformats.org/wordprocessingml/2006/main" xmlns:a14="http://schemas.microsoft.com/office/drawing/2010/main" xmlns:lc="http://schemas.openxmlformats.org/drawingml/2006/lockedCanvas" w="9525">
                                 <a:solidFill>
                                   <a:srgbClr val="000000"/>
                                 </a:solidFill>
@@ -26977,7 +27070,7 @@
                           </a:ln>
                           <a:extLst>
                             <a:ext uri="{909E8E84-426E-40dd-AFC4-6F175D3DCCD1}">
-                              <a14:hiddenFill xmlns="" xmlns:mo="http://schemas.microsoft.com/office/mac/office/2008/main" xmlns:mv="urn:schemas-microsoft-com:mac:vml" xmlns:o="urn:schemas-microsoft-com:office:office" xmlns:v="urn:schemas-microsoft-com:vml" xmlns:w10="urn:schemas-microsoft-com:office:word" xmlns:w="http://schemas.openxmlformats.org/wordprocessingml/2006/main" xmlns:a14="http://schemas.microsoft.com/office/drawing/2010/main">
+                              <a14:hiddenFill xmlns:a14="http://schemas.microsoft.com/office/drawing/2010/main" xmlns:w="http://schemas.openxmlformats.org/wordprocessingml/2006/main" xmlns:w10="urn:schemas-microsoft-com:office:word" xmlns:v="urn:schemas-microsoft-com:vml" xmlns:o="urn:schemas-microsoft-com:office:office" xmlns:mv="urn:schemas-microsoft-com:mac:vml" xmlns:mo="http://schemas.microsoft.com/office/mac/office/2008/main" xmlns="">
                                 <a:noFill/>
                               </a14:hiddenFill>
                             </a:ext>
@@ -27066,7 +27159,7 @@
                           </a:ln>
                           <a:extLst>
                             <a:ext uri="{909E8E84-426E-40dd-AFC4-6F175D3DCCD1}">
-                              <a14:hiddenFill xmlns="" xmlns:mo="http://schemas.microsoft.com/office/mac/office/2008/main" xmlns:mv="urn:schemas-microsoft-com:mac:vml" xmlns:o="urn:schemas-microsoft-com:office:office" xmlns:v="urn:schemas-microsoft-com:vml" xmlns:w10="urn:schemas-microsoft-com:office:word" xmlns:w="http://schemas.openxmlformats.org/wordprocessingml/2006/main" xmlns:a14="http://schemas.microsoft.com/office/drawing/2010/main">
+                              <a14:hiddenFill xmlns:a14="http://schemas.microsoft.com/office/drawing/2010/main" xmlns:w="http://schemas.openxmlformats.org/wordprocessingml/2006/main" xmlns:w10="urn:schemas-microsoft-com:office:word" xmlns:v="urn:schemas-microsoft-com:vml" xmlns:o="urn:schemas-microsoft-com:office:office" xmlns:mv="urn:schemas-microsoft-com:mac:vml" xmlns:mo="http://schemas.microsoft.com/office/mac/office/2008/main" xmlns="">
                                 <a:noFill/>
                               </a14:hiddenFill>
                             </a:ext>
@@ -27829,7 +27922,7 @@
                           </a:ln>
                           <a:extLst>
                             <a:ext uri="{909E8E84-426E-40dd-AFC4-6F175D3DCCD1}">
-                              <a14:hiddenFill xmlns="" xmlns:mo="http://schemas.microsoft.com/office/mac/office/2008/main" xmlns:mv="urn:schemas-microsoft-com:mac:vml" xmlns:o="urn:schemas-microsoft-com:office:office" xmlns:v="urn:schemas-microsoft-com:vml" xmlns:w10="urn:schemas-microsoft-com:office:word" xmlns:w="http://schemas.openxmlformats.org/wordprocessingml/2006/main" xmlns:a14="http://schemas.microsoft.com/office/drawing/2010/main">
+                              <a14:hiddenFill xmlns:a14="http://schemas.microsoft.com/office/drawing/2010/main" xmlns:w="http://schemas.openxmlformats.org/wordprocessingml/2006/main" xmlns:w10="urn:schemas-microsoft-com:office:word" xmlns:v="urn:schemas-microsoft-com:vml" xmlns:o="urn:schemas-microsoft-com:office:office" xmlns:mv="urn:schemas-microsoft-com:mac:vml" xmlns:mo="http://schemas.microsoft.com/office/mac/office/2008/main" xmlns="">
                                 <a:noFill/>
                               </a14:hiddenFill>
                             </a:ext>
@@ -27862,7 +27955,7 @@
                           </a:ln>
                           <a:extLst>
                             <a:ext uri="{909E8E84-426E-40dd-AFC4-6F175D3DCCD1}">
-                              <a14:hiddenFill xmlns="" xmlns:mo="http://schemas.microsoft.com/office/mac/office/2008/main" xmlns:mv="urn:schemas-microsoft-com:mac:vml" xmlns:o="urn:schemas-microsoft-com:office:office" xmlns:v="urn:schemas-microsoft-com:vml" xmlns:w10="urn:schemas-microsoft-com:office:word" xmlns:w="http://schemas.openxmlformats.org/wordprocessingml/2006/main" xmlns:a14="http://schemas.microsoft.com/office/drawing/2010/main">
+                              <a14:hiddenFill xmlns:a14="http://schemas.microsoft.com/office/drawing/2010/main" xmlns:w="http://schemas.openxmlformats.org/wordprocessingml/2006/main" xmlns:w10="urn:schemas-microsoft-com:office:word" xmlns:v="urn:schemas-microsoft-com:vml" xmlns:o="urn:schemas-microsoft-com:office:office" xmlns:mv="urn:schemas-microsoft-com:mac:vml" xmlns:mo="http://schemas.microsoft.com/office/mac/office/2008/main" xmlns="">
                                 <a:noFill/>
                               </a14:hiddenFill>
                             </a:ext>
@@ -27947,14 +28040,14 @@
                           </a:ln>
                           <a:extLst>
                             <a:ext uri="{909E8E84-426E-40dd-AFC4-6F175D3DCCD1}">
-                              <a14:hiddenFill xmlns="" xmlns:mo="http://schemas.microsoft.com/office/mac/office/2008/main" xmlns:mv="urn:schemas-microsoft-com:mac:vml" xmlns:o="urn:schemas-microsoft-com:office:office" xmlns:v="urn:schemas-microsoft-com:vml" xmlns:w10="urn:schemas-microsoft-com:office:word" xmlns:w="http://schemas.openxmlformats.org/wordprocessingml/2006/main" xmlns:a14="http://schemas.microsoft.com/office/drawing/2010/main">
+                              <a14:hiddenFill xmlns:a14="http://schemas.microsoft.com/office/drawing/2010/main" xmlns:w="http://schemas.openxmlformats.org/wordprocessingml/2006/main" xmlns:w10="urn:schemas-microsoft-com:office:word" xmlns:v="urn:schemas-microsoft-com:vml" xmlns:o="urn:schemas-microsoft-com:office:office" xmlns:mv="urn:schemas-microsoft-com:mac:vml" xmlns:mo="http://schemas.microsoft.com/office/mac/office/2008/main" xmlns="">
                                 <a:solidFill>
                                   <a:srgbClr val="FFFFFF"/>
                                 </a:solidFill>
                               </a14:hiddenFill>
                             </a:ext>
                             <a:ext uri="{91240B29-F687-4f45-9708-019B960494DF}">
-                              <a14:hiddenLine xmlns="" xmlns:mo="http://schemas.microsoft.com/office/mac/office/2008/main" xmlns:mv="urn:schemas-microsoft-com:mac:vml" xmlns:o="urn:schemas-microsoft-com:office:office" xmlns:v="urn:schemas-microsoft-com:vml" xmlns:w10="urn:schemas-microsoft-com:office:word" xmlns:w="http://schemas.openxmlformats.org/wordprocessingml/2006/main" xmlns:a14="http://schemas.microsoft.com/office/drawing/2010/main" w="9525">
+                              <a14:hiddenLine xmlns:a14="http://schemas.microsoft.com/office/drawing/2010/main" xmlns:w="http://schemas.openxmlformats.org/wordprocessingml/2006/main" xmlns:w10="urn:schemas-microsoft-com:office:word" xmlns:v="urn:schemas-microsoft-com:vml" xmlns:o="urn:schemas-microsoft-com:office:office" xmlns:mv="urn:schemas-microsoft-com:mac:vml" xmlns:mo="http://schemas.microsoft.com/office/mac/office/2008/main" xmlns="" w="9525">
                                 <a:solidFill>
                                   <a:srgbClr val="000000"/>
                                 </a:solidFill>
@@ -28008,14 +28101,14 @@
                           </a:ln>
                           <a:extLst>
                             <a:ext uri="{909E8E84-426E-40dd-AFC4-6F175D3DCCD1}">
-                              <a14:hiddenFill xmlns="" xmlns:mo="http://schemas.microsoft.com/office/mac/office/2008/main" xmlns:mv="urn:schemas-microsoft-com:mac:vml" xmlns:o="urn:schemas-microsoft-com:office:office" xmlns:v="urn:schemas-microsoft-com:vml" xmlns:w10="urn:schemas-microsoft-com:office:word" xmlns:w="http://schemas.openxmlformats.org/wordprocessingml/2006/main" xmlns:a14="http://schemas.microsoft.com/office/drawing/2010/main">
+                              <a14:hiddenFill xmlns:a14="http://schemas.microsoft.com/office/drawing/2010/main" xmlns:w="http://schemas.openxmlformats.org/wordprocessingml/2006/main" xmlns:w10="urn:schemas-microsoft-com:office:word" xmlns:v="urn:schemas-microsoft-com:vml" xmlns:o="urn:schemas-microsoft-com:office:office" xmlns:mv="urn:schemas-microsoft-com:mac:vml" xmlns:mo="http://schemas.microsoft.com/office/mac/office/2008/main" xmlns="">
                                 <a:solidFill>
                                   <a:srgbClr val="FFFFFF"/>
                                 </a:solidFill>
                               </a14:hiddenFill>
                             </a:ext>
                             <a:ext uri="{91240B29-F687-4f45-9708-019B960494DF}">
-                              <a14:hiddenLine xmlns="" xmlns:mo="http://schemas.microsoft.com/office/mac/office/2008/main" xmlns:mv="urn:schemas-microsoft-com:mac:vml" xmlns:o="urn:schemas-microsoft-com:office:office" xmlns:v="urn:schemas-microsoft-com:vml" xmlns:w10="urn:schemas-microsoft-com:office:word" xmlns:w="http://schemas.openxmlformats.org/wordprocessingml/2006/main" xmlns:a14="http://schemas.microsoft.com/office/drawing/2010/main" w="9525">
+                              <a14:hiddenLine xmlns:a14="http://schemas.microsoft.com/office/drawing/2010/main" xmlns:w="http://schemas.openxmlformats.org/wordprocessingml/2006/main" xmlns:w10="urn:schemas-microsoft-com:office:word" xmlns:v="urn:schemas-microsoft-com:vml" xmlns:o="urn:schemas-microsoft-com:office:office" xmlns:mv="urn:schemas-microsoft-com:mac:vml" xmlns:mo="http://schemas.microsoft.com/office/mac/office/2008/main" xmlns="" w="9525">
                                 <a:solidFill>
                                   <a:srgbClr val="000000"/>
                                 </a:solidFill>
@@ -28074,7 +28167,7 @@
                           </a:ln>
                           <a:extLst>
                             <a:ext uri="{909E8E84-426E-40dd-AFC4-6F175D3DCCD1}">
-                              <a14:hiddenFill xmlns="" xmlns:mo="http://schemas.microsoft.com/office/mac/office/2008/main" xmlns:mv="urn:schemas-microsoft-com:mac:vml" xmlns:o="urn:schemas-microsoft-com:office:office" xmlns:v="urn:schemas-microsoft-com:vml" xmlns:w10="urn:schemas-microsoft-com:office:word" xmlns:w="http://schemas.openxmlformats.org/wordprocessingml/2006/main" xmlns:a14="http://schemas.microsoft.com/office/drawing/2010/main">
+                              <a14:hiddenFill xmlns:a14="http://schemas.microsoft.com/office/drawing/2010/main" xmlns:w="http://schemas.openxmlformats.org/wordprocessingml/2006/main" xmlns:w10="urn:schemas-microsoft-com:office:word" xmlns:v="urn:schemas-microsoft-com:vml" xmlns:o="urn:schemas-microsoft-com:office:office" xmlns:mv="urn:schemas-microsoft-com:mac:vml" xmlns:mo="http://schemas.microsoft.com/office/mac/office/2008/main" xmlns="">
                                 <a:noFill/>
                               </a14:hiddenFill>
                             </a:ext>
@@ -28101,14 +28194,14 @@
                           </a:ln>
                           <a:extLst>
                             <a:ext uri="{909E8E84-426E-40dd-AFC4-6F175D3DCCD1}">
-                              <a14:hiddenFill xmlns="" xmlns:mo="http://schemas.microsoft.com/office/mac/office/2008/main" xmlns:mv="urn:schemas-microsoft-com:mac:vml" xmlns:o="urn:schemas-microsoft-com:office:office" xmlns:v="urn:schemas-microsoft-com:vml" xmlns:w10="urn:schemas-microsoft-com:office:word" xmlns:w="http://schemas.openxmlformats.org/wordprocessingml/2006/main" xmlns:a14="http://schemas.microsoft.com/office/drawing/2010/main">
+                              <a14:hiddenFill xmlns:a14="http://schemas.microsoft.com/office/drawing/2010/main" xmlns:w="http://schemas.openxmlformats.org/wordprocessingml/2006/main" xmlns:w10="urn:schemas-microsoft-com:office:word" xmlns:v="urn:schemas-microsoft-com:vml" xmlns:o="urn:schemas-microsoft-com:office:office" xmlns:mv="urn:schemas-microsoft-com:mac:vml" xmlns:mo="http://schemas.microsoft.com/office/mac/office/2008/main" xmlns="">
                                 <a:solidFill>
                                   <a:srgbClr val="FFFFFF"/>
                                 </a:solidFill>
                               </a14:hiddenFill>
                             </a:ext>
                             <a:ext uri="{91240B29-F687-4f45-9708-019B960494DF}">
-                              <a14:hiddenLine xmlns="" xmlns:mo="http://schemas.microsoft.com/office/mac/office/2008/main" xmlns:mv="urn:schemas-microsoft-com:mac:vml" xmlns:o="urn:schemas-microsoft-com:office:office" xmlns:v="urn:schemas-microsoft-com:vml" xmlns:w10="urn:schemas-microsoft-com:office:word" xmlns:w="http://schemas.openxmlformats.org/wordprocessingml/2006/main" xmlns:a14="http://schemas.microsoft.com/office/drawing/2010/main" w="9525">
+                              <a14:hiddenLine xmlns:a14="http://schemas.microsoft.com/office/drawing/2010/main" xmlns:w="http://schemas.openxmlformats.org/wordprocessingml/2006/main" xmlns:w10="urn:schemas-microsoft-com:office:word" xmlns:v="urn:schemas-microsoft-com:vml" xmlns:o="urn:schemas-microsoft-com:office:office" xmlns:mv="urn:schemas-microsoft-com:mac:vml" xmlns:mo="http://schemas.microsoft.com/office/mac/office/2008/main" xmlns="" w="9525">
                                 <a:solidFill>
                                   <a:srgbClr val="000000"/>
                                 </a:solidFill>
@@ -32454,8 +32547,6 @@
             <w:r>
               <w:t>-reference</w:t>
             </w:r>
-            <w:bookmarkStart w:id="208" w:name="_GoBack"/>
-            <w:bookmarkEnd w:id="208"/>
           </w:p>
         </w:tc>
         <w:tc>
@@ -33653,31 +33744,7 @@
       </w:pPr>
       <w:r>
         <w:lastRenderedPageBreak/>
-        <w:t xml:space="preserve">6.6.Y2.1 </w:t>
-      </w:r>
-      <w:r>
-        <w:t>C</w:t>
-      </w:r>
-      <w:r>
-        <w:t>ontained</w:t>
-      </w:r>
-      <w:r>
-        <w:t xml:space="preserve"> Q</w:t>
-      </w:r>
-      <w:r>
-        <w:t>uestionnaire</w:t>
-      </w:r>
-      <w:r>
-        <w:t xml:space="preserve"> R</w:t>
-      </w:r>
-      <w:r>
-        <w:t>eference</w:t>
-      </w:r>
-      <w:r>
-        <w:t xml:space="preserve"> </w:t>
-      </w:r>
-      <w:r>
-        <w:t>Extension</w:t>
+        <w:t>6.6.Y2.1 Contained Questionnaire Reference Extension</w:t>
       </w:r>
     </w:p>
     <w:p>
@@ -34123,7 +34190,7 @@
       </w:r>
     </w:p>
   </w:comment>
-  <w:comment w:id="57" w:author="Keith Boone" w:date="2020-02-15T11:50:00Z" w:initials="KB">
+  <w:comment w:id="71" w:author="Keith Boone" w:date="2019-04-29T03:08:00Z" w:initials="KB">
     <w:p>
       <w:pPr>
         <w:pStyle w:val="CommentText"/>
@@ -34135,27 +34202,11 @@
         <w:annotationRef/>
       </w:r>
       <w:r>
-        <w:t>What does this option do, and require of for the Artifact Consumer?</w:t>
+        <w:t>Needs work</w:t>
       </w:r>
     </w:p>
   </w:comment>
-  <w:comment w:id="72" w:author="Keith Boone" w:date="2019-04-29T03:08:00Z" w:initials="KB">
-    <w:p>
-      <w:pPr>
-        <w:pStyle w:val="CommentText"/>
-      </w:pPr>
-      <w:r>
-        <w:rPr>
-          <w:rStyle w:val="CommentReference"/>
-        </w:rPr>
-        <w:annotationRef/>
-      </w:r>
-      <w:r>
-        <w:t>Needs work</w:t>
-      </w:r>
-    </w:p>
-  </w:comment>
-  <w:comment w:id="84" w:author="Keith Boone" w:date="2019-05-01T14:18:00Z" w:initials="KB">
+  <w:comment w:id="83" w:author="Keith Boone" w:date="2019-05-01T14:18:00Z" w:initials="KB">
     <w:p>
       <w:pPr>
         <w:pStyle w:val="CommentText"/>
@@ -34194,7 +34245,6 @@
 <w15:commentsEx xmlns:wpc="http://schemas.microsoft.com/office/word/2010/wordprocessingCanvas" xmlns:cx="http://schemas.microsoft.com/office/drawing/2014/chartex" xmlns:cx1="http://schemas.microsoft.com/office/drawing/2015/9/8/chartex" xmlns:cx2="http://schemas.microsoft.com/office/drawing/2015/10/21/chartex" xmlns:cx3="http://schemas.microsoft.com/office/drawing/2016/5/9/chartex" xmlns:cx4="http://schemas.microsoft.com/office/drawing/2016/5/10/chartex" xmlns:cx5="http://schemas.microsoft.com/office/drawing/2016/5/11/chartex" xmlns:cx6="http://schemas.microsoft.com/office/drawing/2016/5/12/chartex" xmlns:cx7="http://schemas.microsoft.com/office/drawing/2016/5/13/chartex" xmlns:cx8="http://schemas.microsoft.com/office/drawing/2016/5/14/chartex" xmlns:mc="http://schemas.openxmlformats.org/markup-compatibility/2006" xmlns:aink="http://schemas.microsoft.com/office/drawing/2016/ink" xmlns:am3d="http://schemas.microsoft.com/office/drawing/2017/model3d" xmlns:o="urn:schemas-microsoft-com:office:office" xmlns:r="http://schemas.openxmlformats.org/officeDocument/2006/relationships" xmlns:m="http://schemas.openxmlformats.org/officeDocument/2006/math" xmlns:v="urn:schemas-microsoft-com:vml" xmlns:wp14="http://schemas.microsoft.com/office/word/2010/wordprocessingDrawing" xmlns:wp="http://schemas.openxmlformats.org/drawingml/2006/wordprocessingDrawing" xmlns:w10="urn:schemas-microsoft-com:office:word" xmlns:w="http://schemas.openxmlformats.org/wordprocessingml/2006/main" xmlns:w14="http://schemas.microsoft.com/office/word/2010/wordml" xmlns:w15="http://schemas.microsoft.com/office/word/2012/wordml" xmlns:w16cid="http://schemas.microsoft.com/office/word/2016/wordml/cid" xmlns:w16se="http://schemas.microsoft.com/office/word/2015/wordml/symex" xmlns:wpg="http://schemas.microsoft.com/office/word/2010/wordprocessingGroup" xmlns:wpi="http://schemas.microsoft.com/office/word/2010/wordprocessingInk" xmlns:wne="http://schemas.microsoft.com/office/word/2006/wordml" xmlns:wps="http://schemas.microsoft.com/office/word/2010/wordprocessingShape" mc:Ignorable="w14 w15 w16se w16cid wp14">
   <w15:commentEx w15:paraId="275A5D12" w15:done="0"/>
   <w15:commentEx w15:paraId="2A3A643D" w15:done="0"/>
-  <w15:commentEx w15:paraId="61AA8C5D" w15:done="0"/>
   <w15:commentEx w15:paraId="1AA91155" w15:done="0"/>
   <w15:commentEx w15:paraId="54D07F20" w15:done="0"/>
   <w15:commentEx w15:paraId="0ABB62B2" w15:done="0"/>
@@ -34205,7 +34255,6 @@
 <w16cid:commentsIds xmlns:wpc="http://schemas.microsoft.com/office/word/2010/wordprocessingCanvas" xmlns:cx="http://schemas.microsoft.com/office/drawing/2014/chartex" xmlns:cx1="http://schemas.microsoft.com/office/drawing/2015/9/8/chartex" xmlns:cx2="http://schemas.microsoft.com/office/drawing/2015/10/21/chartex" xmlns:cx3="http://schemas.microsoft.com/office/drawing/2016/5/9/chartex" xmlns:cx4="http://schemas.microsoft.com/office/drawing/2016/5/10/chartex" xmlns:cx5="http://schemas.microsoft.com/office/drawing/2016/5/11/chartex" xmlns:cx6="http://schemas.microsoft.com/office/drawing/2016/5/12/chartex" xmlns:cx7="http://schemas.microsoft.com/office/drawing/2016/5/13/chartex" xmlns:cx8="http://schemas.microsoft.com/office/drawing/2016/5/14/chartex" xmlns:mc="http://schemas.openxmlformats.org/markup-compatibility/2006" xmlns:aink="http://schemas.microsoft.com/office/drawing/2016/ink" xmlns:am3d="http://schemas.microsoft.com/office/drawing/2017/model3d" xmlns:o="urn:schemas-microsoft-com:office:office" xmlns:r="http://schemas.openxmlformats.org/officeDocument/2006/relationships" xmlns:m="http://schemas.openxmlformats.org/officeDocument/2006/math" xmlns:v="urn:schemas-microsoft-com:vml" xmlns:wp14="http://schemas.microsoft.com/office/word/2010/wordprocessingDrawing" xmlns:wp="http://schemas.openxmlformats.org/drawingml/2006/wordprocessingDrawing" xmlns:w10="urn:schemas-microsoft-com:office:word" xmlns:w="http://schemas.openxmlformats.org/wordprocessingml/2006/main" xmlns:w14="http://schemas.microsoft.com/office/word/2010/wordml" xmlns:w15="http://schemas.microsoft.com/office/word/2012/wordml" xmlns:w16cid="http://schemas.microsoft.com/office/word/2016/wordml/cid" xmlns:w16se="http://schemas.microsoft.com/office/word/2015/wordml/symex" xmlns:wpg="http://schemas.microsoft.com/office/word/2010/wordprocessingGroup" xmlns:wpi="http://schemas.microsoft.com/office/word/2010/wordprocessingInk" xmlns:wne="http://schemas.microsoft.com/office/word/2006/wordml" xmlns:wps="http://schemas.microsoft.com/office/word/2010/wordprocessingShape" mc:Ignorable="w14 w15 w16se w16cid wp14">
   <w16cid:commentId w16cid:paraId="275A5D12" w16cid:durableId="206F6951"/>
   <w16cid:commentId w16cid:paraId="2A3A643D" w16cid:durableId="207178F9"/>
-  <w16cid:commentId w16cid:paraId="61AA8C5D" w16cid:durableId="21F2599F"/>
   <w16cid:commentId w16cid:paraId="1AA91155" w16cid:durableId="2070E940"/>
   <w16cid:commentId w16cid:paraId="54D07F20" w16cid:durableId="20742925"/>
   <w16cid:commentId w16cid:paraId="0ABB62B2" w16cid:durableId="2070E655"/>
@@ -34300,7 +34349,7 @@
         <w:sz w:val="20"/>
       </w:rPr>
     </w:pPr>
-    <w:bookmarkStart w:id="209" w:name="_Toc473170355"/>
+    <w:bookmarkStart w:id="208" w:name="_Toc473170355"/>
     <w:r>
       <w:rPr>
         <w:sz w:val="20"/>
@@ -34374,7 +34423,7 @@
       <w:tab/>
       <w:t xml:space="preserve">                       Copyright © 2019: IHE International, Inc.</w:t>
     </w:r>
-    <w:bookmarkEnd w:id="209"/>
+    <w:bookmarkEnd w:id="208"/>
   </w:p>
   <w:p>
     <w:pPr>
@@ -34713,19 +34762,7 @@
           <w:rPr>
             <w:rStyle w:val="Hyperlink"/>
           </w:rPr>
-          <w:t>http://www.hl7.org/fhir/extension-questionnairere</w:t>
-        </w:r>
-        <w:r>
-          <w:rPr>
-            <w:rStyle w:val="Hyperlink"/>
-          </w:rPr>
-          <w:t>s</w:t>
-        </w:r>
-        <w:r>
-          <w:rPr>
-            <w:rStyle w:val="Hyperlink"/>
-          </w:rPr>
-          <w:t>ponse-signature.html</w:t>
+          <w:t>http://www.hl7.org/fhir/extension-questionnaireresponse-signature.html</w:t>
         </w:r>
       </w:hyperlink>
     </w:p>
@@ -40348,7 +40385,7 @@
 </file>
 
 <file path=customXml/itemProps1.xml><?xml version="1.0" encoding="utf-8"?>
-<ds:datastoreItem xmlns:ds="http://schemas.openxmlformats.org/officeDocument/2006/customXml" ds:itemID="{70D066EC-FEE8-4332-9069-543D49B7247E}">
+<ds:datastoreItem xmlns:ds="http://schemas.openxmlformats.org/officeDocument/2006/customXml" ds:itemID="{39B118CC-AC46-40CE-ADD1-FEE200267B2F}">
   <ds:schemaRefs>
     <ds:schemaRef ds:uri="http://schemas.openxmlformats.org/officeDocument/2006/bibliography"/>
   </ds:schemaRefs>

</xml_diff>